<commit_message>
Changed lasers to use particle effects, and disable lasers when press button
</commit_message>
<xml_diff>
--- a/Documents/skryspin_proposal_REVISED.docx
+++ b/Documents/skryspin_proposal_REVISED.docx
@@ -2351,8 +2351,6 @@
                 <w:szCs w:val="21"/>
               </w:rPr>
             </w:pPr>
-            <w:bookmarkStart w:id="0" w:name="_GoBack"/>
-            <w:bookmarkEnd w:id="0"/>
           </w:p>
         </w:tc>
       </w:tr>
@@ -4018,6 +4016,15 @@
                 <w:szCs w:val="21"/>
               </w:rPr>
             </w:pPr>
+            <w:r>
+              <w:rPr>
+                <w:rFonts w:ascii="Calibri" w:hAnsi="Calibri" w:cs="Calibri"/>
+                <w:sz w:val="21"/>
+                <w:szCs w:val="21"/>
+                <w:highlight w:val="green"/>
+              </w:rPr>
+              <w:t>COMPLETE</w:t>
+            </w:r>
           </w:p>
         </w:tc>
       </w:tr>
@@ -4122,6 +4129,15 @@
                 <w:szCs w:val="21"/>
               </w:rPr>
             </w:pPr>
+            <w:r>
+              <w:rPr>
+                <w:rFonts w:ascii="Calibri" w:hAnsi="Calibri" w:cs="Calibri"/>
+                <w:sz w:val="21"/>
+                <w:szCs w:val="21"/>
+                <w:highlight w:val="green"/>
+              </w:rPr>
+              <w:t>COMPLETE</w:t>
+            </w:r>
           </w:p>
         </w:tc>
       </w:tr>
@@ -4251,6 +4267,58 @@
                 <w:szCs w:val="21"/>
               </w:rPr>
             </w:pPr>
+            <w:r>
+              <w:rPr>
+                <w:rFonts w:ascii="Calibri" w:hAnsi="Calibri" w:cs="Calibri"/>
+                <w:sz w:val="21"/>
+                <w:szCs w:val="21"/>
+                <w:highlight w:val="green"/>
+              </w:rPr>
+              <w:t>COMPLETE</w:t>
+            </w:r>
+            <w:r>
+              <w:rPr>
+                <w:rFonts w:ascii="Calibri" w:hAnsi="Calibri" w:cs="Calibri"/>
+                <w:sz w:val="21"/>
+                <w:szCs w:val="21"/>
+              </w:rPr>
+              <w:t xml:space="preserve"> / </w:t>
+            </w:r>
+            <w:r>
+              <w:rPr>
+                <w:rFonts w:ascii="Calibri" w:hAnsi="Calibri" w:cs="Calibri"/>
+                <w:sz w:val="21"/>
+                <w:szCs w:val="21"/>
+                <w:highlight w:val="yellow"/>
+              </w:rPr>
+              <w:t>IN PROGRESS</w:t>
+            </w:r>
+          </w:p>
+          <w:p>
+            <w:pPr>
+              <w:rPr>
+                <w:rFonts w:ascii="Calibri" w:hAnsi="Calibri" w:cs="Calibri"/>
+                <w:sz w:val="21"/>
+                <w:szCs w:val="21"/>
+              </w:rPr>
+            </w:pPr>
+          </w:p>
+          <w:p>
+            <w:pPr>
+              <w:rPr>
+                <w:rFonts w:ascii="Calibri" w:hAnsi="Calibri" w:cs="Calibri"/>
+                <w:sz w:val="21"/>
+                <w:szCs w:val="21"/>
+              </w:rPr>
+            </w:pPr>
+            <w:r>
+              <w:rPr>
+                <w:rFonts w:ascii="Calibri" w:hAnsi="Calibri" w:cs="Calibri"/>
+                <w:sz w:val="21"/>
+                <w:szCs w:val="21"/>
+              </w:rPr>
+              <w:t>to do: player model</w:t>
+            </w:r>
           </w:p>
         </w:tc>
       </w:tr>
@@ -4363,6 +4431,33 @@
                 <w:szCs w:val="21"/>
               </w:rPr>
             </w:pPr>
+            <w:r>
+              <w:rPr>
+                <w:rFonts w:ascii="Calibri" w:hAnsi="Calibri" w:cs="Calibri"/>
+                <w:sz w:val="21"/>
+                <w:szCs w:val="21"/>
+              </w:rPr>
+              <w:t xml:space="preserve">to do: </w:t>
+            </w:r>
+            <w:bookmarkStart w:id="0" w:name="_GoBack"/>
+            <w:bookmarkEnd w:id="0"/>
+            <w:r>
+              <w:rPr>
+                <w:rFonts w:ascii="Calibri" w:hAnsi="Calibri" w:cs="Calibri"/>
+                <w:sz w:val="21"/>
+                <w:szCs w:val="21"/>
+                <w:highlight w:val="green"/>
+              </w:rPr>
+              <w:t>laser blockage</w:t>
+            </w:r>
+            <w:r>
+              <w:rPr>
+                <w:rFonts w:ascii="Calibri" w:hAnsi="Calibri" w:cs="Calibri"/>
+                <w:sz w:val="21"/>
+                <w:szCs w:val="21"/>
+              </w:rPr>
+              <w:t>, level end</w:t>
+            </w:r>
           </w:p>
         </w:tc>
       </w:tr>

</xml_diff>

<commit_message>
Made elevator move; added EndZone, made door to office area
</commit_message>
<xml_diff>
--- a/Documents/skryspin_proposal_REVISED.docx
+++ b/Documents/skryspin_proposal_REVISED.docx
@@ -4439,25 +4439,53 @@
               </w:rPr>
               <w:t xml:space="preserve">to do: </w:t>
             </w:r>
+            <w:proofErr w:type="spellStart"/>
+            <w:r>
+              <w:rPr>
+                <w:rFonts w:ascii="Calibri" w:hAnsi="Calibri" w:cs="Calibri"/>
+                <w:sz w:val="21"/>
+                <w:szCs w:val="21"/>
+              </w:rPr>
+              <w:t>unity</w:t>
+            </w:r>
+            <w:r>
+              <w:rPr>
+                <w:rFonts w:ascii="Calibri" w:hAnsi="Calibri" w:cs="Calibri"/>
+                <w:sz w:val="21"/>
+                <w:szCs w:val="21"/>
+                <w:highlight w:val="green"/>
+              </w:rPr>
+              <w:t>laser</w:t>
+            </w:r>
+            <w:proofErr w:type="spellEnd"/>
+            <w:r>
+              <w:rPr>
+                <w:rFonts w:ascii="Calibri" w:hAnsi="Calibri" w:cs="Calibri"/>
+                <w:sz w:val="21"/>
+                <w:szCs w:val="21"/>
+                <w:highlight w:val="green"/>
+              </w:rPr>
+              <w:t xml:space="preserve"> blockage</w:t>
+            </w:r>
+            <w:r>
+              <w:rPr>
+                <w:rFonts w:ascii="Calibri" w:hAnsi="Calibri" w:cs="Calibri"/>
+                <w:sz w:val="21"/>
+                <w:szCs w:val="21"/>
+              </w:rPr>
+              <w:t xml:space="preserve">, </w:t>
+            </w:r>
+            <w:r>
+              <w:rPr>
+                <w:rFonts w:ascii="Calibri" w:hAnsi="Calibri" w:cs="Calibri"/>
+                <w:sz w:val="21"/>
+                <w:szCs w:val="21"/>
+                <w:highlight w:val="green"/>
+              </w:rPr>
+              <w:t>level end</w:t>
+            </w:r>
             <w:bookmarkStart w:id="0" w:name="_GoBack"/>
             <w:bookmarkEnd w:id="0"/>
-            <w:r>
-              <w:rPr>
-                <w:rFonts w:ascii="Calibri" w:hAnsi="Calibri" w:cs="Calibri"/>
-                <w:sz w:val="21"/>
-                <w:szCs w:val="21"/>
-                <w:highlight w:val="green"/>
-              </w:rPr>
-              <w:t>laser blockage</w:t>
-            </w:r>
-            <w:r>
-              <w:rPr>
-                <w:rFonts w:ascii="Calibri" w:hAnsi="Calibri" w:cs="Calibri"/>
-                <w:sz w:val="21"/>
-                <w:szCs w:val="21"/>
-              </w:rPr>
-              <w:t>, level end</w:t>
-            </w:r>
           </w:p>
         </w:tc>
       </w:tr>

</xml_diff>

<commit_message>
Animated player character with the help of unity standard assets
</commit_message>
<xml_diff>
--- a/Documents/skryspin_proposal_REVISED.docx
+++ b/Documents/skryspin_proposal_REVISED.docx
@@ -4276,49 +4276,8 @@
               </w:rPr>
               <w:t>COMPLETE</w:t>
             </w:r>
-            <w:r>
-              <w:rPr>
-                <w:rFonts w:ascii="Calibri" w:hAnsi="Calibri" w:cs="Calibri"/>
-                <w:sz w:val="21"/>
-                <w:szCs w:val="21"/>
-              </w:rPr>
-              <w:t xml:space="preserve"> / </w:t>
-            </w:r>
-            <w:r>
-              <w:rPr>
-                <w:rFonts w:ascii="Calibri" w:hAnsi="Calibri" w:cs="Calibri"/>
-                <w:sz w:val="21"/>
-                <w:szCs w:val="21"/>
-                <w:highlight w:val="yellow"/>
-              </w:rPr>
-              <w:t>IN PROGRESS</w:t>
-            </w:r>
-          </w:p>
-          <w:p>
-            <w:pPr>
-              <w:rPr>
-                <w:rFonts w:ascii="Calibri" w:hAnsi="Calibri" w:cs="Calibri"/>
-                <w:sz w:val="21"/>
-                <w:szCs w:val="21"/>
-              </w:rPr>
-            </w:pPr>
-          </w:p>
-          <w:p>
-            <w:pPr>
-              <w:rPr>
-                <w:rFonts w:ascii="Calibri" w:hAnsi="Calibri" w:cs="Calibri"/>
-                <w:sz w:val="21"/>
-                <w:szCs w:val="21"/>
-              </w:rPr>
-            </w:pPr>
-            <w:r>
-              <w:rPr>
-                <w:rFonts w:ascii="Calibri" w:hAnsi="Calibri" w:cs="Calibri"/>
-                <w:sz w:val="21"/>
-                <w:szCs w:val="21"/>
-              </w:rPr>
-              <w:t>to do: player model</w:t>
-            </w:r>
+            <w:bookmarkStart w:id="0" w:name="_GoBack"/>
+            <w:bookmarkEnd w:id="0"/>
           </w:p>
         </w:tc>
       </w:tr>
@@ -4484,8 +4443,6 @@
               </w:rPr>
               <w:t>level end</w:t>
             </w:r>
-            <w:bookmarkStart w:id="0" w:name="_GoBack"/>
-            <w:bookmarkEnd w:id="0"/>
           </w:p>
         </w:tc>
       </w:tr>

</xml_diff>

<commit_message>
Removed Normalizing of movement magnitude
</commit_message>
<xml_diff>
--- a/Documents/skryspin_proposal_REVISED.docx
+++ b/Documents/skryspin_proposal_REVISED.docx
@@ -4276,8 +4276,243 @@
               </w:rPr>
               <w:t>COMPLETE</w:t>
             </w:r>
+          </w:p>
+        </w:tc>
+      </w:tr>
+      <w:tr>
+        <w:tc>
+          <w:tcPr>
+            <w:tcW w:w="1870" w:type="dxa"/>
+          </w:tcPr>
+          <w:p>
+            <w:pPr>
+              <w:rPr>
+                <w:rFonts w:ascii="Calibri" w:hAnsi="Calibri" w:cs="Calibri"/>
+              </w:rPr>
+            </w:pPr>
+            <w:r>
+              <w:rPr>
+                <w:rFonts w:ascii="Calibri" w:hAnsi="Calibri" w:cs="Calibri"/>
+              </w:rPr>
+              <w:t>2/15</w:t>
+            </w:r>
+          </w:p>
+        </w:tc>
+        <w:tc>
+          <w:tcPr>
+            <w:tcW w:w="1870" w:type="dxa"/>
+          </w:tcPr>
+          <w:p>
+            <w:pPr>
+              <w:rPr>
+                <w:rFonts w:ascii="Calibri" w:hAnsi="Calibri" w:cs="Calibri"/>
+              </w:rPr>
+            </w:pPr>
+            <w:r>
+              <w:rPr>
+                <w:rFonts w:ascii="Calibri" w:hAnsi="Calibri" w:cs="Calibri"/>
+              </w:rPr>
+              <w:t>2/22</w:t>
+            </w:r>
+          </w:p>
+        </w:tc>
+        <w:tc>
+          <w:tcPr>
+            <w:tcW w:w="1870" w:type="dxa"/>
+          </w:tcPr>
+          <w:p>
+            <w:pPr>
+              <w:rPr>
+                <w:rFonts w:ascii="Calibri" w:hAnsi="Calibri" w:cs="Calibri"/>
+                <w:sz w:val="21"/>
+                <w:szCs w:val="21"/>
+              </w:rPr>
+            </w:pPr>
+            <w:r>
+              <w:rPr>
+                <w:rFonts w:ascii="Calibri" w:hAnsi="Calibri" w:cs="Calibri"/>
+                <w:sz w:val="21"/>
+                <w:szCs w:val="21"/>
+              </w:rPr>
+              <w:t>Implement the remaining "moving parts" of level 2</w:t>
+            </w:r>
+            <w:r>
+              <w:rPr>
+                <w:rFonts w:ascii="Calibri" w:hAnsi="Calibri" w:cs="Calibri"/>
+                <w:sz w:val="21"/>
+                <w:szCs w:val="21"/>
+              </w:rPr>
+              <w:t>; place checkpoints</w:t>
+            </w:r>
+            <w:r>
+              <w:rPr>
+                <w:rFonts w:ascii="Calibri" w:hAnsi="Calibri" w:cs="Calibri"/>
+                <w:sz w:val="21"/>
+                <w:szCs w:val="21"/>
+              </w:rPr>
+              <w:t>; animate character model</w:t>
+            </w:r>
+          </w:p>
+        </w:tc>
+        <w:tc>
+          <w:tcPr>
+            <w:tcW w:w="1870" w:type="dxa"/>
+          </w:tcPr>
+          <w:p>
+            <w:pPr>
+              <w:rPr>
+                <w:rFonts w:ascii="Calibri" w:hAnsi="Calibri" w:cs="Calibri"/>
+                <w:sz w:val="21"/>
+                <w:szCs w:val="21"/>
+              </w:rPr>
+            </w:pPr>
+            <w:r>
+              <w:rPr>
+                <w:rFonts w:ascii="Calibri" w:hAnsi="Calibri" w:cs="Calibri"/>
+                <w:sz w:val="21"/>
+                <w:szCs w:val="21"/>
+              </w:rPr>
+              <w:t>Fully-functioning Level 2, animated player character (jump, walk)</w:t>
+            </w:r>
+          </w:p>
+        </w:tc>
+        <w:tc>
+          <w:tcPr>
+            <w:tcW w:w="1870" w:type="dxa"/>
+          </w:tcPr>
+          <w:p>
+            <w:pPr>
+              <w:rPr>
+                <w:rFonts w:ascii="Calibri" w:hAnsi="Calibri" w:cs="Calibri"/>
+                <w:sz w:val="21"/>
+                <w:szCs w:val="21"/>
+              </w:rPr>
+            </w:pPr>
+            <w:r>
+              <w:rPr>
+                <w:rFonts w:ascii="Calibri" w:hAnsi="Calibri" w:cs="Calibri"/>
+                <w:sz w:val="21"/>
+                <w:szCs w:val="21"/>
+              </w:rPr>
+              <w:t xml:space="preserve">to do: </w:t>
+            </w:r>
+            <w:proofErr w:type="spellStart"/>
+            <w:r>
+              <w:rPr>
+                <w:rFonts w:ascii="Calibri" w:hAnsi="Calibri" w:cs="Calibri"/>
+                <w:sz w:val="21"/>
+                <w:szCs w:val="21"/>
+              </w:rPr>
+              <w:t>unity</w:t>
+            </w:r>
+            <w:r>
+              <w:rPr>
+                <w:rFonts w:ascii="Calibri" w:hAnsi="Calibri" w:cs="Calibri"/>
+                <w:sz w:val="21"/>
+                <w:szCs w:val="21"/>
+                <w:highlight w:val="green"/>
+              </w:rPr>
+              <w:t>laser</w:t>
+            </w:r>
+            <w:proofErr w:type="spellEnd"/>
+            <w:r>
+              <w:rPr>
+                <w:rFonts w:ascii="Calibri" w:hAnsi="Calibri" w:cs="Calibri"/>
+                <w:sz w:val="21"/>
+                <w:szCs w:val="21"/>
+                <w:highlight w:val="green"/>
+              </w:rPr>
+              <w:t xml:space="preserve"> blockage</w:t>
+            </w:r>
+            <w:r>
+              <w:rPr>
+                <w:rFonts w:ascii="Calibri" w:hAnsi="Calibri" w:cs="Calibri"/>
+                <w:sz w:val="21"/>
+                <w:szCs w:val="21"/>
+              </w:rPr>
+              <w:t xml:space="preserve">, </w:t>
+            </w:r>
+            <w:r>
+              <w:rPr>
+                <w:rFonts w:ascii="Calibri" w:hAnsi="Calibri" w:cs="Calibri"/>
+                <w:sz w:val="21"/>
+                <w:szCs w:val="21"/>
+                <w:highlight w:val="green"/>
+              </w:rPr>
+              <w:t>level end</w:t>
+            </w:r>
+          </w:p>
+          <w:p>
+            <w:pPr>
+              <w:rPr>
+                <w:rFonts w:ascii="Calibri" w:hAnsi="Calibri" w:cs="Calibri"/>
+                <w:sz w:val="21"/>
+                <w:szCs w:val="21"/>
+              </w:rPr>
+            </w:pPr>
+            <w:r>
+              <w:rPr>
+                <w:rFonts w:ascii="Calibri" w:hAnsi="Calibri" w:cs="Calibri"/>
+                <w:sz w:val="21"/>
+                <w:szCs w:val="21"/>
+                <w:highlight w:val="green"/>
+              </w:rPr>
+              <w:t>player run / idle</w:t>
+            </w:r>
+          </w:p>
+          <w:p>
+            <w:pPr>
+              <w:rPr>
+                <w:rFonts w:ascii="Calibri" w:hAnsi="Calibri" w:cs="Calibri"/>
+                <w:sz w:val="21"/>
+                <w:szCs w:val="21"/>
+              </w:rPr>
+            </w:pPr>
+            <w:r>
+              <w:rPr>
+                <w:rFonts w:ascii="Calibri" w:hAnsi="Calibri" w:cs="Calibri"/>
+                <w:sz w:val="21"/>
+                <w:szCs w:val="21"/>
+                <w:highlight w:val="yellow"/>
+              </w:rPr>
+              <w:t>player jump</w:t>
+            </w:r>
+          </w:p>
+          <w:p>
+            <w:pPr>
+              <w:rPr>
+                <w:rFonts w:ascii="Calibri" w:hAnsi="Calibri" w:cs="Calibri"/>
+                <w:sz w:val="21"/>
+                <w:szCs w:val="21"/>
+              </w:rPr>
+            </w:pPr>
+            <w:r>
+              <w:rPr>
+                <w:rFonts w:ascii="Calibri" w:hAnsi="Calibri" w:cs="Calibri"/>
+                <w:sz w:val="21"/>
+                <w:szCs w:val="21"/>
+              </w:rPr>
+              <w:t>player walk is delayed due to issue #</w:t>
+            </w:r>
             <w:bookmarkStart w:id="0" w:name="_GoBack"/>
             <w:bookmarkEnd w:id="0"/>
+            <w:r>
+              <w:rPr>
+                <w:rFonts w:ascii="Calibri" w:hAnsi="Calibri" w:cs="Calibri"/>
+                <w:sz w:val="21"/>
+                <w:szCs w:val="21"/>
+              </w:rPr>
+              <w:t>85</w:t>
+            </w:r>
+          </w:p>
+          <w:p>
+            <w:pPr>
+              <w:rPr>
+                <w:rFonts w:ascii="Calibri" w:hAnsi="Calibri" w:cs="Calibri"/>
+                <w:sz w:val="21"/>
+                <w:szCs w:val="21"/>
+              </w:rPr>
+            </w:pPr>
           </w:p>
         </w:tc>
       </w:tr>
@@ -4296,7 +4531,8 @@
               <w:rPr>
                 <w:rFonts w:ascii="Calibri" w:hAnsi="Calibri" w:cs="Calibri"/>
               </w:rPr>
-              <w:t>2/15</w:t>
+              <w:lastRenderedPageBreak/>
+              <w:t>2/22</w:t>
             </w:r>
           </w:p>
         </w:tc>
@@ -4314,7 +4550,7 @@
               <w:rPr>
                 <w:rFonts w:ascii="Calibri" w:hAnsi="Calibri" w:cs="Calibri"/>
               </w:rPr>
-              <w:t>2/22</w:t>
+              <w:t>2/29</w:t>
             </w:r>
           </w:p>
         </w:tc>
@@ -4336,23 +4572,15 @@
                 <w:sz w:val="21"/>
                 <w:szCs w:val="21"/>
               </w:rPr>
-              <w:t>Implement the remaining "moving parts" of level 2</w:t>
-            </w:r>
-            <w:r>
-              <w:rPr>
-                <w:rFonts w:ascii="Calibri" w:hAnsi="Calibri" w:cs="Calibri"/>
-                <w:sz w:val="21"/>
-                <w:szCs w:val="21"/>
-              </w:rPr>
-              <w:t>; place checkpoints</w:t>
-            </w:r>
-            <w:r>
-              <w:rPr>
-                <w:rFonts w:ascii="Calibri" w:hAnsi="Calibri" w:cs="Calibri"/>
-                <w:sz w:val="21"/>
-                <w:szCs w:val="21"/>
-              </w:rPr>
-              <w:t>; animate character model</w:t>
+              <w:t>Gather feedback on level 2; polish Level 2</w:t>
+            </w:r>
+            <w:r>
+              <w:rPr>
+                <w:rFonts w:ascii="Calibri" w:hAnsi="Calibri" w:cs="Calibri"/>
+                <w:sz w:val="21"/>
+                <w:szCs w:val="21"/>
+              </w:rPr>
+              <w:t xml:space="preserve"> </w:t>
             </w:r>
           </w:p>
         </w:tc>
@@ -4374,7 +4602,41 @@
                 <w:sz w:val="21"/>
                 <w:szCs w:val="21"/>
               </w:rPr>
-              <w:t>Fully-functioning Level 2, animated player character (jump, walk)</w:t>
+              <w:t xml:space="preserve">Feedback report for </w:t>
+            </w:r>
+            <w:r>
+              <w:rPr>
+                <w:rFonts w:ascii="Calibri" w:hAnsi="Calibri" w:cs="Calibri"/>
+                <w:sz w:val="21"/>
+                <w:szCs w:val="21"/>
+              </w:rPr>
+              <w:t>Level 2.</w:t>
+            </w:r>
+          </w:p>
+          <w:p>
+            <w:pPr>
+              <w:rPr>
+                <w:rFonts w:ascii="Calibri" w:hAnsi="Calibri" w:cs="Calibri"/>
+                <w:sz w:val="21"/>
+                <w:szCs w:val="21"/>
+              </w:rPr>
+            </w:pPr>
+          </w:p>
+          <w:p>
+            <w:pPr>
+              <w:rPr>
+                <w:rFonts w:ascii="Calibri" w:hAnsi="Calibri" w:cs="Calibri"/>
+                <w:sz w:val="21"/>
+                <w:szCs w:val="21"/>
+              </w:rPr>
+            </w:pPr>
+            <w:r>
+              <w:rPr>
+                <w:rFonts w:ascii="Calibri" w:hAnsi="Calibri" w:cs="Calibri"/>
+                <w:sz w:val="21"/>
+                <w:szCs w:val="21"/>
+              </w:rPr>
+              <w:t xml:space="preserve">A refined version of Level 2. </w:t>
             </w:r>
           </w:p>
         </w:tc>
@@ -4390,59 +4652,6 @@
                 <w:szCs w:val="21"/>
               </w:rPr>
             </w:pPr>
-            <w:r>
-              <w:rPr>
-                <w:rFonts w:ascii="Calibri" w:hAnsi="Calibri" w:cs="Calibri"/>
-                <w:sz w:val="21"/>
-                <w:szCs w:val="21"/>
-              </w:rPr>
-              <w:t xml:space="preserve">to do: </w:t>
-            </w:r>
-            <w:proofErr w:type="spellStart"/>
-            <w:r>
-              <w:rPr>
-                <w:rFonts w:ascii="Calibri" w:hAnsi="Calibri" w:cs="Calibri"/>
-                <w:sz w:val="21"/>
-                <w:szCs w:val="21"/>
-              </w:rPr>
-              <w:t>unity</w:t>
-            </w:r>
-            <w:r>
-              <w:rPr>
-                <w:rFonts w:ascii="Calibri" w:hAnsi="Calibri" w:cs="Calibri"/>
-                <w:sz w:val="21"/>
-                <w:szCs w:val="21"/>
-                <w:highlight w:val="green"/>
-              </w:rPr>
-              <w:t>laser</w:t>
-            </w:r>
-            <w:proofErr w:type="spellEnd"/>
-            <w:r>
-              <w:rPr>
-                <w:rFonts w:ascii="Calibri" w:hAnsi="Calibri" w:cs="Calibri"/>
-                <w:sz w:val="21"/>
-                <w:szCs w:val="21"/>
-                <w:highlight w:val="green"/>
-              </w:rPr>
-              <w:t xml:space="preserve"> blockage</w:t>
-            </w:r>
-            <w:r>
-              <w:rPr>
-                <w:rFonts w:ascii="Calibri" w:hAnsi="Calibri" w:cs="Calibri"/>
-                <w:sz w:val="21"/>
-                <w:szCs w:val="21"/>
-              </w:rPr>
-              <w:t xml:space="preserve">, </w:t>
-            </w:r>
-            <w:r>
-              <w:rPr>
-                <w:rFonts w:ascii="Calibri" w:hAnsi="Calibri" w:cs="Calibri"/>
-                <w:sz w:val="21"/>
-                <w:szCs w:val="21"/>
-                <w:highlight w:val="green"/>
-              </w:rPr>
-              <w:t>level end</w:t>
-            </w:r>
           </w:p>
         </w:tc>
       </w:tr>
@@ -4461,7 +4670,7 @@
               <w:rPr>
                 <w:rFonts w:ascii="Calibri" w:hAnsi="Calibri" w:cs="Calibri"/>
               </w:rPr>
-              <w:t>2/22</w:t>
+              <w:t>2/29</w:t>
             </w:r>
           </w:p>
         </w:tc>
@@ -4479,7 +4688,7 @@
               <w:rPr>
                 <w:rFonts w:ascii="Calibri" w:hAnsi="Calibri" w:cs="Calibri"/>
               </w:rPr>
-              <w:t>2/29</w:t>
+              <w:t>3/7</w:t>
             </w:r>
           </w:p>
         </w:tc>
@@ -4501,15 +4710,7 @@
                 <w:sz w:val="21"/>
                 <w:szCs w:val="21"/>
               </w:rPr>
-              <w:t>Gather feedback on level 2; polish Level 2</w:t>
-            </w:r>
-            <w:r>
-              <w:rPr>
-                <w:rFonts w:ascii="Calibri" w:hAnsi="Calibri" w:cs="Calibri"/>
-                <w:sz w:val="21"/>
-                <w:szCs w:val="21"/>
-              </w:rPr>
-              <w:t xml:space="preserve"> </w:t>
+              <w:t>Start work on the Boss Battle / "Verbal Combat"</w:t>
             </w:r>
           </w:p>
         </w:tc>
@@ -4525,49 +4726,6 @@
                 <w:szCs w:val="21"/>
               </w:rPr>
             </w:pPr>
-            <w:r>
-              <w:rPr>
-                <w:rFonts w:ascii="Calibri" w:hAnsi="Calibri" w:cs="Calibri"/>
-                <w:sz w:val="21"/>
-                <w:szCs w:val="21"/>
-              </w:rPr>
-              <w:t xml:space="preserve">Feedback report for </w:t>
-            </w:r>
-            <w:r>
-              <w:rPr>
-                <w:rFonts w:ascii="Calibri" w:hAnsi="Calibri" w:cs="Calibri"/>
-                <w:sz w:val="21"/>
-                <w:szCs w:val="21"/>
-              </w:rPr>
-              <w:t>Level 2.</w:t>
-            </w:r>
-          </w:p>
-          <w:p>
-            <w:pPr>
-              <w:rPr>
-                <w:rFonts w:ascii="Calibri" w:hAnsi="Calibri" w:cs="Calibri"/>
-                <w:sz w:val="21"/>
-                <w:szCs w:val="21"/>
-              </w:rPr>
-            </w:pPr>
-          </w:p>
-          <w:p>
-            <w:pPr>
-              <w:rPr>
-                <w:rFonts w:ascii="Calibri" w:hAnsi="Calibri" w:cs="Calibri"/>
-                <w:sz w:val="21"/>
-                <w:szCs w:val="21"/>
-              </w:rPr>
-            </w:pPr>
-            <w:r>
-              <w:rPr>
-                <w:rFonts w:ascii="Calibri" w:hAnsi="Calibri" w:cs="Calibri"/>
-                <w:sz w:val="21"/>
-                <w:szCs w:val="21"/>
-              </w:rPr>
-              <w:lastRenderedPageBreak/>
-              <w:t xml:space="preserve">A refined version of Level 2. </w:t>
-            </w:r>
           </w:p>
         </w:tc>
         <w:tc>
@@ -4600,7 +4758,7 @@
               <w:rPr>
                 <w:rFonts w:ascii="Calibri" w:hAnsi="Calibri" w:cs="Calibri"/>
               </w:rPr>
-              <w:t>2/29</w:t>
+              <w:t>3/7</w:t>
             </w:r>
           </w:p>
         </w:tc>
@@ -4618,7 +4776,7 @@
               <w:rPr>
                 <w:rFonts w:ascii="Calibri" w:hAnsi="Calibri" w:cs="Calibri"/>
               </w:rPr>
-              <w:t>3/7</w:t>
+              <w:t>3/14</w:t>
             </w:r>
           </w:p>
         </w:tc>
@@ -4640,7 +4798,7 @@
                 <w:sz w:val="21"/>
                 <w:szCs w:val="21"/>
               </w:rPr>
-              <w:t>Start work on the Boss Battle / "Verbal Combat"</w:t>
+              <w:t>Finish the Boss Battle</w:t>
             </w:r>
           </w:p>
         </w:tc>
@@ -4656,6 +4814,38 @@
                 <w:szCs w:val="21"/>
               </w:rPr>
             </w:pPr>
+            <w:r>
+              <w:rPr>
+                <w:rFonts w:ascii="Calibri" w:hAnsi="Calibri" w:cs="Calibri"/>
+                <w:sz w:val="21"/>
+                <w:szCs w:val="21"/>
+              </w:rPr>
+              <w:t xml:space="preserve">A battle with unique platforming challenges, as well as some "questions" </w:t>
+            </w:r>
+            <w:r>
+              <w:rPr>
+                <w:rFonts w:ascii="Calibri" w:hAnsi="Calibri" w:cs="Calibri"/>
+                <w:sz w:val="21"/>
+                <w:szCs w:val="21"/>
+              </w:rPr>
+              <w:t xml:space="preserve">for </w:t>
+            </w:r>
+            <w:r>
+              <w:rPr>
+                <w:rFonts w:ascii="Calibri" w:hAnsi="Calibri" w:cs="Calibri"/>
+                <w:sz w:val="21"/>
+                <w:szCs w:val="21"/>
+              </w:rPr>
+              <w:t>which the player must select the correct response</w:t>
+            </w:r>
+            <w:r>
+              <w:rPr>
+                <w:rFonts w:ascii="Calibri" w:hAnsi="Calibri" w:cs="Calibri"/>
+                <w:sz w:val="21"/>
+                <w:szCs w:val="21"/>
+              </w:rPr>
+              <w:t>, simulating an interview</w:t>
+            </w:r>
           </w:p>
         </w:tc>
         <w:tc>
@@ -4688,7 +4878,7 @@
               <w:rPr>
                 <w:rFonts w:ascii="Calibri" w:hAnsi="Calibri" w:cs="Calibri"/>
               </w:rPr>
-              <w:t>3/7</w:t>
+              <w:t>3/14</w:t>
             </w:r>
           </w:p>
         </w:tc>
@@ -4706,7 +4896,13 @@
               <w:rPr>
                 <w:rFonts w:ascii="Calibri" w:hAnsi="Calibri" w:cs="Calibri"/>
               </w:rPr>
-              <w:t>3/14</w:t>
+              <w:t>3/2</w:t>
+            </w:r>
+            <w:r>
+              <w:rPr>
+                <w:rFonts w:ascii="Calibri" w:hAnsi="Calibri" w:cs="Calibri"/>
+              </w:rPr>
+              <w:t>1</w:t>
             </w:r>
           </w:p>
         </w:tc>
@@ -4728,7 +4924,15 @@
                 <w:sz w:val="21"/>
                 <w:szCs w:val="21"/>
               </w:rPr>
-              <w:t>Finish the Boss Battle</w:t>
+              <w:t>Aesthetic enhancements</w:t>
+            </w:r>
+            <w:r>
+              <w:rPr>
+                <w:rFonts w:ascii="Calibri" w:hAnsi="Calibri" w:cs="Calibri"/>
+                <w:sz w:val="21"/>
+                <w:szCs w:val="21"/>
+              </w:rPr>
+              <w:t>; gather feedback on Boss Battle</w:t>
             </w:r>
           </w:p>
         </w:tc>
@@ -4750,31 +4954,65 @@
                 <w:sz w:val="21"/>
                 <w:szCs w:val="21"/>
               </w:rPr>
-              <w:t xml:space="preserve">A battle with unique platforming challenges, as well as some "questions" </w:t>
-            </w:r>
-            <w:r>
-              <w:rPr>
-                <w:rFonts w:ascii="Calibri" w:hAnsi="Calibri" w:cs="Calibri"/>
-                <w:sz w:val="21"/>
-                <w:szCs w:val="21"/>
-              </w:rPr>
-              <w:t xml:space="preserve">for </w:t>
-            </w:r>
-            <w:r>
-              <w:rPr>
-                <w:rFonts w:ascii="Calibri" w:hAnsi="Calibri" w:cs="Calibri"/>
-                <w:sz w:val="21"/>
-                <w:szCs w:val="21"/>
-              </w:rPr>
-              <w:t>which the player must select the correct response</w:t>
-            </w:r>
-            <w:r>
-              <w:rPr>
-                <w:rFonts w:ascii="Calibri" w:hAnsi="Calibri" w:cs="Calibri"/>
-                <w:sz w:val="21"/>
-                <w:szCs w:val="21"/>
-              </w:rPr>
-              <w:t>, simulating an interview</w:t>
+              <w:t>Additional</w:t>
+            </w:r>
+            <w:r>
+              <w:rPr>
+                <w:rFonts w:ascii="Calibri" w:hAnsi="Calibri" w:cs="Calibri"/>
+                <w:sz w:val="21"/>
+                <w:szCs w:val="21"/>
+              </w:rPr>
+              <w:t xml:space="preserve"> </w:t>
+            </w:r>
+            <w:r>
+              <w:rPr>
+                <w:rFonts w:ascii="Calibri" w:hAnsi="Calibri" w:cs="Calibri"/>
+                <w:sz w:val="21"/>
+                <w:szCs w:val="21"/>
+              </w:rPr>
+              <w:t>models</w:t>
+            </w:r>
+            <w:r>
+              <w:rPr>
+                <w:rFonts w:ascii="Calibri" w:hAnsi="Calibri" w:cs="Calibri"/>
+                <w:sz w:val="21"/>
+                <w:szCs w:val="21"/>
+              </w:rPr>
+              <w:t xml:space="preserve">, textures,  and animations for </w:t>
+            </w:r>
+            <w:r>
+              <w:rPr>
+                <w:rFonts w:ascii="Calibri" w:hAnsi="Calibri" w:cs="Calibri"/>
+                <w:sz w:val="21"/>
+                <w:szCs w:val="21"/>
+              </w:rPr>
+              <w:t>the game added. No surface left a white cube!</w:t>
+            </w:r>
+          </w:p>
+          <w:p>
+            <w:pPr>
+              <w:rPr>
+                <w:rFonts w:ascii="Calibri" w:hAnsi="Calibri" w:cs="Calibri"/>
+                <w:sz w:val="21"/>
+                <w:szCs w:val="21"/>
+              </w:rPr>
+            </w:pPr>
+          </w:p>
+          <w:p>
+            <w:pPr>
+              <w:rPr>
+                <w:rFonts w:ascii="Calibri" w:hAnsi="Calibri" w:cs="Calibri"/>
+                <w:sz w:val="21"/>
+                <w:szCs w:val="21"/>
+              </w:rPr>
+            </w:pPr>
+            <w:r>
+              <w:rPr>
+                <w:rFonts w:ascii="Calibri" w:hAnsi="Calibri" w:cs="Calibri"/>
+                <w:sz w:val="21"/>
+                <w:szCs w:val="21"/>
+              </w:rPr>
+              <w:t>Feedback report for Boss Battle.</w:t>
             </w:r>
           </w:p>
         </w:tc>
@@ -4808,7 +5046,7 @@
               <w:rPr>
                 <w:rFonts w:ascii="Calibri" w:hAnsi="Calibri" w:cs="Calibri"/>
               </w:rPr>
-              <w:t>3/14</w:t>
+              <w:t>3/21</w:t>
             </w:r>
           </w:p>
         </w:tc>
@@ -4826,13 +5064,7 @@
               <w:rPr>
                 <w:rFonts w:ascii="Calibri" w:hAnsi="Calibri" w:cs="Calibri"/>
               </w:rPr>
-              <w:t>3/2</w:t>
-            </w:r>
-            <w:r>
-              <w:rPr>
-                <w:rFonts w:ascii="Calibri" w:hAnsi="Calibri" w:cs="Calibri"/>
-              </w:rPr>
-              <w:t>1</w:t>
+              <w:t>3/28</w:t>
             </w:r>
           </w:p>
         </w:tc>
@@ -4854,15 +5086,15 @@
                 <w:sz w:val="21"/>
                 <w:szCs w:val="21"/>
               </w:rPr>
-              <w:t>Aesthetic enhancements</w:t>
-            </w:r>
-            <w:r>
-              <w:rPr>
-                <w:rFonts w:ascii="Calibri" w:hAnsi="Calibri" w:cs="Calibri"/>
-                <w:sz w:val="21"/>
-                <w:szCs w:val="21"/>
-              </w:rPr>
-              <w:t>; gather feedback on Boss Battle</w:t>
+              <w:t xml:space="preserve">Implement </w:t>
+            </w:r>
+            <w:r>
+              <w:rPr>
+                <w:rFonts w:ascii="Calibri" w:hAnsi="Calibri" w:cs="Calibri"/>
+                <w:sz w:val="21"/>
+                <w:szCs w:val="21"/>
+              </w:rPr>
+              <w:t xml:space="preserve">Game Save and Load </w:t>
             </w:r>
           </w:p>
         </w:tc>
@@ -4884,65 +5116,15 @@
                 <w:sz w:val="21"/>
                 <w:szCs w:val="21"/>
               </w:rPr>
-              <w:t>Additional</w:t>
-            </w:r>
-            <w:r>
-              <w:rPr>
-                <w:rFonts w:ascii="Calibri" w:hAnsi="Calibri" w:cs="Calibri"/>
-                <w:sz w:val="21"/>
-                <w:szCs w:val="21"/>
-              </w:rPr>
-              <w:t xml:space="preserve"> </w:t>
-            </w:r>
-            <w:r>
-              <w:rPr>
-                <w:rFonts w:ascii="Calibri" w:hAnsi="Calibri" w:cs="Calibri"/>
-                <w:sz w:val="21"/>
-                <w:szCs w:val="21"/>
-              </w:rPr>
-              <w:t>models</w:t>
-            </w:r>
-            <w:r>
-              <w:rPr>
-                <w:rFonts w:ascii="Calibri" w:hAnsi="Calibri" w:cs="Calibri"/>
-                <w:sz w:val="21"/>
-                <w:szCs w:val="21"/>
-              </w:rPr>
-              <w:t xml:space="preserve">, textures,  and animations for </w:t>
-            </w:r>
-            <w:r>
-              <w:rPr>
-                <w:rFonts w:ascii="Calibri" w:hAnsi="Calibri" w:cs="Calibri"/>
-                <w:sz w:val="21"/>
-                <w:szCs w:val="21"/>
-              </w:rPr>
-              <w:t>the game added. No surface left a white cube!</w:t>
-            </w:r>
-          </w:p>
-          <w:p>
-            <w:pPr>
-              <w:rPr>
-                <w:rFonts w:ascii="Calibri" w:hAnsi="Calibri" w:cs="Calibri"/>
-                <w:sz w:val="21"/>
-                <w:szCs w:val="21"/>
-              </w:rPr>
-            </w:pPr>
-          </w:p>
-          <w:p>
-            <w:pPr>
-              <w:rPr>
-                <w:rFonts w:ascii="Calibri" w:hAnsi="Calibri" w:cs="Calibri"/>
-                <w:sz w:val="21"/>
-                <w:szCs w:val="21"/>
-              </w:rPr>
-            </w:pPr>
-            <w:r>
-              <w:rPr>
-                <w:rFonts w:ascii="Calibri" w:hAnsi="Calibri" w:cs="Calibri"/>
-                <w:sz w:val="21"/>
-                <w:szCs w:val="21"/>
-              </w:rPr>
-              <w:t>Feedback report for Boss Battle.</w:t>
+              <w:t>Save and Load options from the Level Select menu</w:t>
+            </w:r>
+            <w:r>
+              <w:rPr>
+                <w:rFonts w:ascii="Calibri" w:hAnsi="Calibri" w:cs="Calibri"/>
+                <w:sz w:val="21"/>
+                <w:szCs w:val="21"/>
+              </w:rPr>
+              <w:t xml:space="preserve">, that work. </w:t>
             </w:r>
           </w:p>
         </w:tc>
@@ -4976,7 +5158,19 @@
               <w:rPr>
                 <w:rFonts w:ascii="Calibri" w:hAnsi="Calibri" w:cs="Calibri"/>
               </w:rPr>
-              <w:t>3/21</w:t>
+              <w:t>3/</w:t>
+            </w:r>
+            <w:r>
+              <w:rPr>
+                <w:rFonts w:ascii="Calibri" w:hAnsi="Calibri" w:cs="Calibri"/>
+              </w:rPr>
+              <w:t>2</w:t>
+            </w:r>
+            <w:r>
+              <w:rPr>
+                <w:rFonts w:ascii="Calibri" w:hAnsi="Calibri" w:cs="Calibri"/>
+              </w:rPr>
+              <w:t>8</w:t>
             </w:r>
           </w:p>
         </w:tc>
@@ -4994,7 +5188,7 @@
               <w:rPr>
                 <w:rFonts w:ascii="Calibri" w:hAnsi="Calibri" w:cs="Calibri"/>
               </w:rPr>
-              <w:t>3/28</w:t>
+              <w:t>4/4</w:t>
             </w:r>
           </w:p>
         </w:tc>
@@ -5016,15 +5210,7 @@
                 <w:sz w:val="21"/>
                 <w:szCs w:val="21"/>
               </w:rPr>
-              <w:t xml:space="preserve">Implement </w:t>
-            </w:r>
-            <w:r>
-              <w:rPr>
-                <w:rFonts w:ascii="Calibri" w:hAnsi="Calibri" w:cs="Calibri"/>
-                <w:sz w:val="21"/>
-                <w:szCs w:val="21"/>
-              </w:rPr>
-              <w:t xml:space="preserve">Game Save and Load </w:t>
+              <w:t>More Aesthetic Enhancements, General Debugging</w:t>
             </w:r>
           </w:p>
         </w:tc>
@@ -5046,15 +5232,15 @@
                 <w:sz w:val="21"/>
                 <w:szCs w:val="21"/>
               </w:rPr>
-              <w:t>Save and Load options from the Level Select menu</w:t>
-            </w:r>
-            <w:r>
-              <w:rPr>
-                <w:rFonts w:ascii="Calibri" w:hAnsi="Calibri" w:cs="Calibri"/>
-                <w:sz w:val="21"/>
-                <w:szCs w:val="21"/>
-              </w:rPr>
-              <w:t xml:space="preserve">, that work. </w:t>
+              <w:t>More</w:t>
+            </w:r>
+            <w:r>
+              <w:rPr>
+                <w:rFonts w:ascii="Calibri" w:hAnsi="Calibri" w:cs="Calibri"/>
+                <w:sz w:val="21"/>
+                <w:szCs w:val="21"/>
+              </w:rPr>
+              <w:t xml:space="preserve"> particle effects, additional animations. Go wild!</w:t>
             </w:r>
           </w:p>
         </w:tc>
@@ -5088,122 +5274,6 @@
               <w:rPr>
                 <w:rFonts w:ascii="Calibri" w:hAnsi="Calibri" w:cs="Calibri"/>
               </w:rPr>
-              <w:t>3/</w:t>
-            </w:r>
-            <w:r>
-              <w:rPr>
-                <w:rFonts w:ascii="Calibri" w:hAnsi="Calibri" w:cs="Calibri"/>
-              </w:rPr>
-              <w:t>2</w:t>
-            </w:r>
-            <w:r>
-              <w:rPr>
-                <w:rFonts w:ascii="Calibri" w:hAnsi="Calibri" w:cs="Calibri"/>
-              </w:rPr>
-              <w:t>8</w:t>
-            </w:r>
-          </w:p>
-        </w:tc>
-        <w:tc>
-          <w:tcPr>
-            <w:tcW w:w="1870" w:type="dxa"/>
-          </w:tcPr>
-          <w:p>
-            <w:pPr>
-              <w:rPr>
-                <w:rFonts w:ascii="Calibri" w:hAnsi="Calibri" w:cs="Calibri"/>
-              </w:rPr>
-            </w:pPr>
-            <w:r>
-              <w:rPr>
-                <w:rFonts w:ascii="Calibri" w:hAnsi="Calibri" w:cs="Calibri"/>
-              </w:rPr>
-              <w:t>4/4</w:t>
-            </w:r>
-          </w:p>
-        </w:tc>
-        <w:tc>
-          <w:tcPr>
-            <w:tcW w:w="1870" w:type="dxa"/>
-          </w:tcPr>
-          <w:p>
-            <w:pPr>
-              <w:rPr>
-                <w:rFonts w:ascii="Calibri" w:hAnsi="Calibri" w:cs="Calibri"/>
-                <w:sz w:val="21"/>
-                <w:szCs w:val="21"/>
-              </w:rPr>
-            </w:pPr>
-            <w:r>
-              <w:rPr>
-                <w:rFonts w:ascii="Calibri" w:hAnsi="Calibri" w:cs="Calibri"/>
-                <w:sz w:val="21"/>
-                <w:szCs w:val="21"/>
-              </w:rPr>
-              <w:t>More Aesthetic Enhancements, General Debugging</w:t>
-            </w:r>
-          </w:p>
-        </w:tc>
-        <w:tc>
-          <w:tcPr>
-            <w:tcW w:w="1870" w:type="dxa"/>
-          </w:tcPr>
-          <w:p>
-            <w:pPr>
-              <w:rPr>
-                <w:rFonts w:ascii="Calibri" w:hAnsi="Calibri" w:cs="Calibri"/>
-                <w:sz w:val="21"/>
-                <w:szCs w:val="21"/>
-              </w:rPr>
-            </w:pPr>
-            <w:r>
-              <w:rPr>
-                <w:rFonts w:ascii="Calibri" w:hAnsi="Calibri" w:cs="Calibri"/>
-                <w:sz w:val="21"/>
-                <w:szCs w:val="21"/>
-              </w:rPr>
-              <w:t>More</w:t>
-            </w:r>
-            <w:r>
-              <w:rPr>
-                <w:rFonts w:ascii="Calibri" w:hAnsi="Calibri" w:cs="Calibri"/>
-                <w:sz w:val="21"/>
-                <w:szCs w:val="21"/>
-              </w:rPr>
-              <w:t xml:space="preserve"> particle effects, additional animations. Go wild!</w:t>
-            </w:r>
-          </w:p>
-        </w:tc>
-        <w:tc>
-          <w:tcPr>
-            <w:tcW w:w="1870" w:type="dxa"/>
-          </w:tcPr>
-          <w:p>
-            <w:pPr>
-              <w:rPr>
-                <w:rFonts w:ascii="Calibri" w:hAnsi="Calibri" w:cs="Calibri"/>
-                <w:sz w:val="21"/>
-                <w:szCs w:val="21"/>
-              </w:rPr>
-            </w:pPr>
-          </w:p>
-        </w:tc>
-      </w:tr>
-      <w:tr>
-        <w:tc>
-          <w:tcPr>
-            <w:tcW w:w="1870" w:type="dxa"/>
-          </w:tcPr>
-          <w:p>
-            <w:pPr>
-              <w:rPr>
-                <w:rFonts w:ascii="Calibri" w:hAnsi="Calibri" w:cs="Calibri"/>
-              </w:rPr>
-            </w:pPr>
-            <w:r>
-              <w:rPr>
-                <w:rFonts w:ascii="Calibri" w:hAnsi="Calibri" w:cs="Calibri"/>
-              </w:rPr>
               <w:t>4/5</w:t>
             </w:r>
           </w:p>
@@ -5364,7 +5434,6 @@
           <w:b/>
           <w:bCs/>
         </w:rPr>
-        <w:lastRenderedPageBreak/>
         <w:br w:type="page"/>
       </w:r>
     </w:p>

</xml_diff>

<commit_message>
Added a torch you can pick up, and light torches along the way.
</commit_message>
<xml_diff>
--- a/Documents/skryspin_proposal_REVISED.docx
+++ b/Documents/skryspin_proposal_REVISED.docx
@@ -3778,16 +3778,16 @@
         <w:tblLook w:val="04A0" w:firstRow="1" w:lastRow="0" w:firstColumn="1" w:lastColumn="0" w:noHBand="0" w:noVBand="1"/>
       </w:tblPr>
       <w:tblGrid>
-        <w:gridCol w:w="1870"/>
-        <w:gridCol w:w="1870"/>
-        <w:gridCol w:w="1870"/>
-        <w:gridCol w:w="1870"/>
-        <w:gridCol w:w="1870"/>
+        <w:gridCol w:w="1815"/>
+        <w:gridCol w:w="1807"/>
+        <w:gridCol w:w="1537"/>
+        <w:gridCol w:w="1636"/>
+        <w:gridCol w:w="2555"/>
       </w:tblGrid>
       <w:tr>
         <w:tc>
           <w:tcPr>
-            <w:tcW w:w="1870" w:type="dxa"/>
+            <w:tcW w:w="1816" w:type="dxa"/>
           </w:tcPr>
           <w:p>
             <w:pPr>
@@ -3805,7 +3805,7 @@
         </w:tc>
         <w:tc>
           <w:tcPr>
-            <w:tcW w:w="1870" w:type="dxa"/>
+            <w:tcW w:w="1808" w:type="dxa"/>
           </w:tcPr>
           <w:p>
             <w:pPr>
@@ -3823,7 +3823,7 @@
         </w:tc>
         <w:tc>
           <w:tcPr>
-            <w:tcW w:w="1870" w:type="dxa"/>
+            <w:tcW w:w="1534" w:type="dxa"/>
           </w:tcPr>
           <w:p>
             <w:pPr>
@@ -3841,7 +3841,7 @@
         </w:tc>
         <w:tc>
           <w:tcPr>
-            <w:tcW w:w="1870" w:type="dxa"/>
+            <w:tcW w:w="1636" w:type="dxa"/>
           </w:tcPr>
           <w:p>
             <w:pPr>
@@ -3859,7 +3859,7 @@
         </w:tc>
         <w:tc>
           <w:tcPr>
-            <w:tcW w:w="1870" w:type="dxa"/>
+            <w:tcW w:w="2556" w:type="dxa"/>
           </w:tcPr>
           <w:p>
             <w:pPr>
@@ -3879,7 +3879,7 @@
       <w:tr>
         <w:tc>
           <w:tcPr>
-            <w:tcW w:w="1870" w:type="dxa"/>
+            <w:tcW w:w="1816" w:type="dxa"/>
           </w:tcPr>
           <w:p>
             <w:pPr>
@@ -3909,7 +3909,7 @@
         </w:tc>
         <w:tc>
           <w:tcPr>
-            <w:tcW w:w="1870" w:type="dxa"/>
+            <w:tcW w:w="1808" w:type="dxa"/>
           </w:tcPr>
           <w:p>
             <w:pPr>
@@ -3945,7 +3945,7 @@
         </w:tc>
         <w:tc>
           <w:tcPr>
-            <w:tcW w:w="1870" w:type="dxa"/>
+            <w:tcW w:w="1534" w:type="dxa"/>
           </w:tcPr>
           <w:p>
             <w:pPr>
@@ -3967,7 +3967,7 @@
         </w:tc>
         <w:tc>
           <w:tcPr>
-            <w:tcW w:w="1870" w:type="dxa"/>
+            <w:tcW w:w="1636" w:type="dxa"/>
           </w:tcPr>
           <w:p>
             <w:pPr>
@@ -4006,7 +4006,7 @@
         </w:tc>
         <w:tc>
           <w:tcPr>
-            <w:tcW w:w="1870" w:type="dxa"/>
+            <w:tcW w:w="2556" w:type="dxa"/>
           </w:tcPr>
           <w:p>
             <w:pPr>
@@ -4031,7 +4031,7 @@
       <w:tr>
         <w:tc>
           <w:tcPr>
-            <w:tcW w:w="1870" w:type="dxa"/>
+            <w:tcW w:w="1816" w:type="dxa"/>
           </w:tcPr>
           <w:p>
             <w:pPr>
@@ -4049,7 +4049,7 @@
         </w:tc>
         <w:tc>
           <w:tcPr>
-            <w:tcW w:w="1870" w:type="dxa"/>
+            <w:tcW w:w="1808" w:type="dxa"/>
           </w:tcPr>
           <w:p>
             <w:pPr>
@@ -4067,7 +4067,7 @@
         </w:tc>
         <w:tc>
           <w:tcPr>
-            <w:tcW w:w="1870" w:type="dxa"/>
+            <w:tcW w:w="1534" w:type="dxa"/>
           </w:tcPr>
           <w:p>
             <w:pPr>
@@ -4097,7 +4097,7 @@
         </w:tc>
         <w:tc>
           <w:tcPr>
-            <w:tcW w:w="1870" w:type="dxa"/>
+            <w:tcW w:w="1636" w:type="dxa"/>
           </w:tcPr>
           <w:p>
             <w:pPr>
@@ -4119,7 +4119,7 @@
         </w:tc>
         <w:tc>
           <w:tcPr>
-            <w:tcW w:w="1870" w:type="dxa"/>
+            <w:tcW w:w="2556" w:type="dxa"/>
           </w:tcPr>
           <w:p>
             <w:pPr>
@@ -4144,7 +4144,7 @@
       <w:tr>
         <w:tc>
           <w:tcPr>
-            <w:tcW w:w="1870" w:type="dxa"/>
+            <w:tcW w:w="1816" w:type="dxa"/>
           </w:tcPr>
           <w:p>
             <w:pPr>
@@ -4162,7 +4162,7 @@
         </w:tc>
         <w:tc>
           <w:tcPr>
-            <w:tcW w:w="1870" w:type="dxa"/>
+            <w:tcW w:w="1808" w:type="dxa"/>
           </w:tcPr>
           <w:p>
             <w:pPr>
@@ -4180,7 +4180,7 @@
         </w:tc>
         <w:tc>
           <w:tcPr>
-            <w:tcW w:w="1870" w:type="dxa"/>
+            <w:tcW w:w="1534" w:type="dxa"/>
           </w:tcPr>
           <w:p>
             <w:pPr>
@@ -4210,7 +4210,7 @@
         </w:tc>
         <w:tc>
           <w:tcPr>
-            <w:tcW w:w="1870" w:type="dxa"/>
+            <w:tcW w:w="1636" w:type="dxa"/>
           </w:tcPr>
           <w:p>
             <w:pPr>
@@ -4257,7 +4257,7 @@
         </w:tc>
         <w:tc>
           <w:tcPr>
-            <w:tcW w:w="1870" w:type="dxa"/>
+            <w:tcW w:w="2556" w:type="dxa"/>
           </w:tcPr>
           <w:p>
             <w:pPr>
@@ -4282,7 +4282,7 @@
       <w:tr>
         <w:tc>
           <w:tcPr>
-            <w:tcW w:w="1870" w:type="dxa"/>
+            <w:tcW w:w="1816" w:type="dxa"/>
           </w:tcPr>
           <w:p>
             <w:pPr>
@@ -4300,7 +4300,7 @@
         </w:tc>
         <w:tc>
           <w:tcPr>
-            <w:tcW w:w="1870" w:type="dxa"/>
+            <w:tcW w:w="1808" w:type="dxa"/>
           </w:tcPr>
           <w:p>
             <w:pPr>
@@ -4318,7 +4318,7 @@
         </w:tc>
         <w:tc>
           <w:tcPr>
-            <w:tcW w:w="1870" w:type="dxa"/>
+            <w:tcW w:w="1534" w:type="dxa"/>
           </w:tcPr>
           <w:p>
             <w:pPr>
@@ -4342,7 +4342,16 @@
                 <w:sz w:val="21"/>
                 <w:szCs w:val="21"/>
               </w:rPr>
-              <w:t>; place checkpoints</w:t>
+              <w:t xml:space="preserve">; place </w:t>
+            </w:r>
+            <w:r>
+              <w:rPr>
+                <w:rFonts w:ascii="Calibri" w:hAnsi="Calibri" w:cs="Calibri"/>
+                <w:sz w:val="21"/>
+                <w:szCs w:val="21"/>
+              </w:rPr>
+              <w:lastRenderedPageBreak/>
+              <w:t>checkpoints</w:t>
             </w:r>
             <w:r>
               <w:rPr>
@@ -4356,23 +4365,33 @@
         </w:tc>
         <w:tc>
           <w:tcPr>
-            <w:tcW w:w="1870" w:type="dxa"/>
-          </w:tcPr>
-          <w:p>
-            <w:pPr>
-              <w:rPr>
-                <w:rFonts w:ascii="Calibri" w:hAnsi="Calibri" w:cs="Calibri"/>
-                <w:sz w:val="21"/>
-                <w:szCs w:val="21"/>
-              </w:rPr>
-            </w:pPr>
-            <w:r>
-              <w:rPr>
-                <w:rFonts w:ascii="Calibri" w:hAnsi="Calibri" w:cs="Calibri"/>
-                <w:sz w:val="21"/>
-                <w:szCs w:val="21"/>
-              </w:rPr>
-              <w:t>Fully-functioning Level 2, animated player character (</w:t>
+            <w:tcW w:w="1636" w:type="dxa"/>
+          </w:tcPr>
+          <w:p>
+            <w:pPr>
+              <w:rPr>
+                <w:rFonts w:ascii="Calibri" w:hAnsi="Calibri" w:cs="Calibri"/>
+                <w:sz w:val="21"/>
+                <w:szCs w:val="21"/>
+              </w:rPr>
+            </w:pPr>
+            <w:r>
+              <w:rPr>
+                <w:rFonts w:ascii="Calibri" w:hAnsi="Calibri" w:cs="Calibri"/>
+                <w:sz w:val="21"/>
+                <w:szCs w:val="21"/>
+              </w:rPr>
+              <w:lastRenderedPageBreak/>
+              <w:t xml:space="preserve">Fully-functioning Level 2, animated player </w:t>
+            </w:r>
+            <w:r>
+              <w:rPr>
+                <w:rFonts w:ascii="Calibri" w:hAnsi="Calibri" w:cs="Calibri"/>
+                <w:sz w:val="21"/>
+                <w:szCs w:val="21"/>
+              </w:rPr>
+              <w:lastRenderedPageBreak/>
+              <w:t>character (</w:t>
             </w:r>
             <w:r>
               <w:rPr>
@@ -4419,7 +4438,7 @@
         </w:tc>
         <w:tc>
           <w:tcPr>
-            <w:tcW w:w="1870" w:type="dxa"/>
+            <w:tcW w:w="2556" w:type="dxa"/>
           </w:tcPr>
           <w:p>
             <w:pPr>
@@ -4436,6 +4455,7 @@
                 <w:szCs w:val="21"/>
                 <w:highlight w:val="green"/>
               </w:rPr>
+              <w:lastRenderedPageBreak/>
               <w:t>COMPLETE</w:t>
             </w:r>
           </w:p>
@@ -4453,7 +4473,7 @@
       <w:tr>
         <w:tc>
           <w:tcPr>
-            <w:tcW w:w="1870" w:type="dxa"/>
+            <w:tcW w:w="1816" w:type="dxa"/>
           </w:tcPr>
           <w:p>
             <w:pPr>
@@ -4471,7 +4491,7 @@
         </w:tc>
         <w:tc>
           <w:tcPr>
-            <w:tcW w:w="1870" w:type="dxa"/>
+            <w:tcW w:w="1808" w:type="dxa"/>
           </w:tcPr>
           <w:p>
             <w:pPr>
@@ -4489,7 +4509,7 @@
         </w:tc>
         <w:tc>
           <w:tcPr>
-            <w:tcW w:w="1870" w:type="dxa"/>
+            <w:tcW w:w="1534" w:type="dxa"/>
           </w:tcPr>
           <w:p>
             <w:pPr>
@@ -4519,7 +4539,7 @@
         </w:tc>
         <w:tc>
           <w:tcPr>
-            <w:tcW w:w="1870" w:type="dxa"/>
+            <w:tcW w:w="1636" w:type="dxa"/>
           </w:tcPr>
           <w:p>
             <w:pPr>
@@ -4569,32 +4589,30 @@
                 <w:sz w:val="21"/>
                 <w:szCs w:val="21"/>
               </w:rPr>
-              <w:lastRenderedPageBreak/>
               <w:t xml:space="preserve">A refined version of Level 2. </w:t>
             </w:r>
           </w:p>
         </w:tc>
         <w:tc>
           <w:tcPr>
-            <w:tcW w:w="1870" w:type="dxa"/>
-          </w:tcPr>
-          <w:p>
-            <w:pPr>
-              <w:rPr>
-                <w:rFonts w:ascii="Calibri" w:hAnsi="Calibri" w:cs="Calibri"/>
-                <w:sz w:val="21"/>
-                <w:szCs w:val="21"/>
-                <w:highlight w:val="green"/>
-              </w:rPr>
-            </w:pPr>
-            <w:r>
-              <w:rPr>
-                <w:rFonts w:ascii="Calibri" w:hAnsi="Calibri" w:cs="Calibri"/>
-                <w:sz w:val="21"/>
-                <w:szCs w:val="21"/>
-                <w:highlight w:val="green"/>
-              </w:rPr>
-              <w:lastRenderedPageBreak/>
+            <w:tcW w:w="2556" w:type="dxa"/>
+          </w:tcPr>
+          <w:p>
+            <w:pPr>
+              <w:rPr>
+                <w:rFonts w:ascii="Calibri" w:hAnsi="Calibri" w:cs="Calibri"/>
+                <w:sz w:val="21"/>
+                <w:szCs w:val="21"/>
+                <w:highlight w:val="yellow"/>
+              </w:rPr>
+            </w:pPr>
+            <w:r>
+              <w:rPr>
+                <w:rFonts w:ascii="Calibri" w:hAnsi="Calibri" w:cs="Calibri"/>
+                <w:sz w:val="21"/>
+                <w:szCs w:val="21"/>
+                <w:highlight w:val="yellow"/>
+              </w:rPr>
               <w:t>COMPLETE</w:t>
             </w:r>
           </w:p>
@@ -4604,40 +4622,399 @@
                 <w:rFonts w:ascii="Calibri" w:hAnsi="Calibri" w:cs="Calibri"/>
                 <w:sz w:val="21"/>
                 <w:szCs w:val="21"/>
-                <w:highlight w:val="red"/>
-              </w:rPr>
-            </w:pPr>
+                <w:highlight w:val="yellow"/>
+              </w:rPr>
+            </w:pPr>
+          </w:p>
+          <w:p>
+            <w:pPr>
+              <w:rPr>
+                <w:rFonts w:ascii="Calibri" w:hAnsi="Calibri" w:cs="Calibri"/>
+                <w:sz w:val="21"/>
+                <w:szCs w:val="21"/>
+                <w:highlight w:val="yellow"/>
+              </w:rPr>
+            </w:pPr>
+          </w:p>
+          <w:p>
+            <w:pPr>
+              <w:rPr>
+                <w:rFonts w:ascii="Calibri" w:hAnsi="Calibri" w:cs="Calibri"/>
+                <w:sz w:val="21"/>
+                <w:szCs w:val="21"/>
+                <w:highlight w:val="yellow"/>
+              </w:rPr>
+            </w:pPr>
+            <w:r>
+              <w:rPr>
+                <w:rFonts w:ascii="Calibri" w:hAnsi="Calibri" w:cs="Calibri"/>
+                <w:sz w:val="21"/>
+                <w:szCs w:val="21"/>
+                <w:highlight w:val="yellow"/>
+              </w:rPr>
+              <w:t>IN PROGRESS</w:t>
+            </w:r>
+          </w:p>
+          <w:p>
+            <w:pPr>
+              <w:pStyle w:val="ListParagraph"/>
+              <w:numPr>
+                <w:ilvl w:val="0"/>
+                <w:numId w:val="7"/>
+              </w:numPr>
+              <w:rPr>
+                <w:rFonts w:ascii="Calibri" w:hAnsi="Calibri" w:cs="Calibri"/>
+                <w:sz w:val="21"/>
+                <w:szCs w:val="21"/>
+                <w:highlight w:val="yellow"/>
+              </w:rPr>
+            </w:pPr>
+            <w:r>
+              <w:rPr>
+                <w:rFonts w:ascii="Calibri" w:hAnsi="Calibri" w:cs="Calibri"/>
+                <w:sz w:val="21"/>
+                <w:szCs w:val="21"/>
+                <w:highlight w:val="yellow"/>
+              </w:rPr>
+              <w:t xml:space="preserve">fixed </w:t>
+            </w:r>
+            <w:proofErr w:type="spellStart"/>
+            <w:r>
+              <w:rPr>
+                <w:rFonts w:ascii="Calibri" w:hAnsi="Calibri" w:cs="Calibri"/>
+                <w:sz w:val="21"/>
+                <w:szCs w:val="21"/>
+                <w:highlight w:val="yellow"/>
+              </w:rPr>
+              <w:t>FreeCamera</w:t>
+            </w:r>
+            <w:proofErr w:type="spellEnd"/>
+          </w:p>
+          <w:p>
+            <w:pPr>
+              <w:pStyle w:val="ListParagraph"/>
+              <w:numPr>
+                <w:ilvl w:val="0"/>
+                <w:numId w:val="7"/>
+              </w:numPr>
+              <w:rPr>
+                <w:rFonts w:ascii="Calibri" w:hAnsi="Calibri" w:cs="Calibri"/>
+                <w:sz w:val="21"/>
+                <w:szCs w:val="21"/>
+                <w:highlight w:val="yellow"/>
+              </w:rPr>
+            </w:pPr>
+            <w:r>
+              <w:rPr>
+                <w:rFonts w:ascii="Calibri" w:hAnsi="Calibri" w:cs="Calibri"/>
+                <w:sz w:val="21"/>
+                <w:szCs w:val="21"/>
+                <w:highlight w:val="yellow"/>
+              </w:rPr>
+              <w:t>made scene less dark</w:t>
+            </w:r>
+          </w:p>
+          <w:p>
+            <w:pPr>
+              <w:pStyle w:val="ListParagraph"/>
+              <w:numPr>
+                <w:ilvl w:val="0"/>
+                <w:numId w:val="7"/>
+              </w:numPr>
+              <w:rPr>
+                <w:rFonts w:ascii="Calibri" w:hAnsi="Calibri" w:cs="Calibri"/>
+                <w:sz w:val="21"/>
+                <w:szCs w:val="21"/>
+                <w:highlight w:val="yellow"/>
+              </w:rPr>
+            </w:pPr>
+            <w:r>
+              <w:rPr>
+                <w:rFonts w:ascii="Calibri" w:hAnsi="Calibri" w:cs="Calibri"/>
+                <w:sz w:val="21"/>
+                <w:szCs w:val="21"/>
+                <w:highlight w:val="yellow"/>
+              </w:rPr>
+              <w:t>fixed health bars</w:t>
+            </w:r>
+          </w:p>
+          <w:p>
+            <w:pPr>
+              <w:pStyle w:val="ListParagraph"/>
+              <w:numPr>
+                <w:ilvl w:val="0"/>
+                <w:numId w:val="7"/>
+              </w:numPr>
+              <w:rPr>
+                <w:rFonts w:ascii="Calibri" w:hAnsi="Calibri" w:cs="Calibri"/>
+                <w:sz w:val="21"/>
+                <w:szCs w:val="21"/>
+                <w:highlight w:val="yellow"/>
+              </w:rPr>
+            </w:pPr>
+            <w:r>
+              <w:rPr>
+                <w:rFonts w:ascii="Calibri" w:hAnsi="Calibri" w:cs="Calibri"/>
+                <w:sz w:val="21"/>
+                <w:szCs w:val="21"/>
+                <w:highlight w:val="yellow"/>
+              </w:rPr>
+              <w:t>added missing colliders</w:t>
+            </w:r>
+          </w:p>
+          <w:p>
+            <w:pPr>
+              <w:pStyle w:val="ListParagraph"/>
+              <w:numPr>
+                <w:ilvl w:val="0"/>
+                <w:numId w:val="7"/>
+              </w:numPr>
+              <w:rPr>
+                <w:rFonts w:ascii="Calibri" w:hAnsi="Calibri" w:cs="Calibri"/>
+                <w:sz w:val="21"/>
+                <w:szCs w:val="21"/>
+                <w:highlight w:val="yellow"/>
+              </w:rPr>
+            </w:pPr>
+            <w:r>
+              <w:rPr>
+                <w:rFonts w:ascii="Calibri" w:hAnsi="Calibri" w:cs="Calibri"/>
+                <w:sz w:val="21"/>
+                <w:szCs w:val="21"/>
+                <w:highlight w:val="yellow"/>
+              </w:rPr>
+              <w:t xml:space="preserve">see </w:t>
+            </w:r>
+            <w:hyperlink r:id="rId6" w:history="1">
+              <w:r>
+                <w:rPr>
+                  <w:rStyle w:val="Hyperlink"/>
+                  <w:rFonts w:ascii="Calibri" w:hAnsi="Calibri" w:cs="Calibri"/>
+                  <w:sz w:val="21"/>
+                  <w:szCs w:val="21"/>
+                  <w:highlight w:val="yellow"/>
+                </w:rPr>
+                <w:t>feedb</w:t>
+              </w:r>
+              <w:r>
+                <w:rPr>
+                  <w:rStyle w:val="Hyperlink"/>
+                  <w:rFonts w:ascii="Calibri" w:hAnsi="Calibri" w:cs="Calibri"/>
+                  <w:sz w:val="21"/>
+                  <w:szCs w:val="21"/>
+                  <w:highlight w:val="yellow"/>
+                </w:rPr>
+                <w:t>a</w:t>
+              </w:r>
+              <w:r>
+                <w:rPr>
+                  <w:rStyle w:val="Hyperlink"/>
+                  <w:rFonts w:ascii="Calibri" w:hAnsi="Calibri" w:cs="Calibri"/>
+                  <w:sz w:val="21"/>
+                  <w:szCs w:val="21"/>
+                  <w:highlight w:val="yellow"/>
+                </w:rPr>
+                <w:t>ck doc #2</w:t>
+              </w:r>
+            </w:hyperlink>
+          </w:p>
+          <w:p>
+            <w:pPr>
+              <w:pStyle w:val="ListParagraph"/>
+              <w:numPr>
+                <w:ilvl w:val="0"/>
+                <w:numId w:val="7"/>
+              </w:numPr>
+              <w:rPr>
+                <w:rFonts w:ascii="Calibri" w:hAnsi="Calibri" w:cs="Calibri"/>
+                <w:sz w:val="21"/>
+                <w:szCs w:val="21"/>
+                <w:highlight w:val="yellow"/>
+              </w:rPr>
+            </w:pPr>
+            <w:r>
+              <w:rPr>
+                <w:rFonts w:ascii="Calibri" w:hAnsi="Calibri" w:cs="Calibri"/>
+                <w:sz w:val="21"/>
+                <w:szCs w:val="21"/>
+                <w:highlight w:val="yellow"/>
+              </w:rPr>
+              <w:t>added shadows</w:t>
+            </w:r>
+          </w:p>
+          <w:p>
+            <w:pPr>
+              <w:pStyle w:val="ListParagraph"/>
+              <w:numPr>
+                <w:ilvl w:val="0"/>
+                <w:numId w:val="7"/>
+              </w:numPr>
+              <w:rPr>
+                <w:rFonts w:ascii="Calibri" w:hAnsi="Calibri" w:cs="Calibri"/>
+                <w:sz w:val="21"/>
+                <w:szCs w:val="21"/>
+                <w:highlight w:val="yellow"/>
+              </w:rPr>
+            </w:pPr>
+            <w:r>
+              <w:rPr>
+                <w:rFonts w:ascii="Calibri" w:hAnsi="Calibri" w:cs="Calibri"/>
+                <w:sz w:val="21"/>
+                <w:szCs w:val="21"/>
+                <w:highlight w:val="yellow"/>
+              </w:rPr>
+              <w:t>fixed bug scissors paper not disappearing after trigger</w:t>
+            </w:r>
+          </w:p>
+          <w:p>
+            <w:pPr>
+              <w:pStyle w:val="ListParagraph"/>
+              <w:numPr>
+                <w:ilvl w:val="0"/>
+                <w:numId w:val="7"/>
+              </w:numPr>
+              <w:rPr>
+                <w:rFonts w:ascii="Calibri" w:hAnsi="Calibri" w:cs="Calibri"/>
+                <w:sz w:val="21"/>
+                <w:szCs w:val="21"/>
+                <w:highlight w:val="yellow"/>
+              </w:rPr>
+            </w:pPr>
+            <w:r>
+              <w:rPr>
+                <w:rFonts w:ascii="Calibri" w:hAnsi="Calibri" w:cs="Calibri"/>
+                <w:sz w:val="21"/>
+                <w:szCs w:val="21"/>
+                <w:highlight w:val="yellow"/>
+              </w:rPr>
+              <w:t xml:space="preserve">fixed bug where </w:t>
+            </w:r>
+            <w:proofErr w:type="spellStart"/>
+            <w:r>
+              <w:rPr>
+                <w:rFonts w:ascii="Calibri" w:hAnsi="Calibri" w:cs="Calibri"/>
+                <w:sz w:val="21"/>
+                <w:szCs w:val="21"/>
+                <w:highlight w:val="yellow"/>
+              </w:rPr>
+              <w:t>eraspider</w:t>
+            </w:r>
+            <w:proofErr w:type="spellEnd"/>
+            <w:r>
+              <w:rPr>
+                <w:rFonts w:ascii="Calibri" w:hAnsi="Calibri" w:cs="Calibri"/>
+                <w:sz w:val="21"/>
+                <w:szCs w:val="21"/>
+                <w:highlight w:val="yellow"/>
+              </w:rPr>
+              <w:t xml:space="preserve"> didn't drop health</w:t>
+            </w:r>
+          </w:p>
+          <w:p>
+            <w:pPr>
+              <w:pStyle w:val="ListParagraph"/>
+              <w:numPr>
+                <w:ilvl w:val="0"/>
+                <w:numId w:val="7"/>
+              </w:numPr>
+              <w:rPr>
+                <w:rFonts w:ascii="Calibri" w:hAnsi="Calibri" w:cs="Calibri"/>
+                <w:sz w:val="21"/>
+                <w:szCs w:val="21"/>
+                <w:highlight w:val="yellow"/>
+              </w:rPr>
+            </w:pPr>
+            <w:r>
+              <w:rPr>
+                <w:rFonts w:ascii="Calibri" w:hAnsi="Calibri" w:cs="Calibri"/>
+                <w:sz w:val="21"/>
+                <w:szCs w:val="21"/>
+                <w:highlight w:val="yellow"/>
+              </w:rPr>
+              <w:t>fixed bug of NO SWIMMING text appearing way off center</w:t>
+            </w:r>
+          </w:p>
+          <w:p>
+            <w:pPr>
+              <w:pStyle w:val="ListParagraph"/>
+              <w:numPr>
+                <w:ilvl w:val="0"/>
+                <w:numId w:val="7"/>
+              </w:numPr>
+              <w:rPr>
+                <w:rFonts w:ascii="Calibri" w:hAnsi="Calibri" w:cs="Calibri"/>
+                <w:sz w:val="21"/>
+                <w:szCs w:val="21"/>
+                <w:highlight w:val="yellow"/>
+              </w:rPr>
+            </w:pPr>
+            <w:r>
+              <w:rPr>
+                <w:rFonts w:ascii="Calibri" w:hAnsi="Calibri" w:cs="Calibri"/>
+                <w:sz w:val="21"/>
+                <w:szCs w:val="21"/>
+                <w:highlight w:val="yellow"/>
+              </w:rPr>
+              <w:t>made resume attack go further; made mesh bigger so easier to see</w:t>
+            </w:r>
+          </w:p>
+          <w:p>
+            <w:pPr>
+              <w:pStyle w:val="ListParagraph"/>
+              <w:numPr>
+                <w:ilvl w:val="0"/>
+                <w:numId w:val="7"/>
+              </w:numPr>
+              <w:rPr>
+                <w:rFonts w:ascii="Calibri" w:hAnsi="Calibri" w:cs="Calibri"/>
+                <w:sz w:val="21"/>
+                <w:szCs w:val="21"/>
+                <w:highlight w:val="yellow"/>
+              </w:rPr>
+            </w:pPr>
+            <w:r>
+              <w:rPr>
+                <w:rFonts w:ascii="Calibri" w:hAnsi="Calibri" w:cs="Calibri"/>
+                <w:sz w:val="21"/>
+                <w:szCs w:val="21"/>
+                <w:highlight w:val="yellow"/>
+              </w:rPr>
+              <w:t xml:space="preserve">widened gap </w:t>
+            </w:r>
             <w:bookmarkStart w:id="0" w:name="_GoBack"/>
             <w:bookmarkEnd w:id="0"/>
-          </w:p>
-          <w:p>
-            <w:pPr>
-              <w:rPr>
-                <w:rFonts w:ascii="Calibri" w:hAnsi="Calibri" w:cs="Calibri"/>
-                <w:sz w:val="21"/>
-                <w:szCs w:val="21"/>
-                <w:highlight w:val="red"/>
-              </w:rPr>
-            </w:pPr>
-          </w:p>
-          <w:p>
-            <w:pPr>
-              <w:rPr>
-                <w:rFonts w:ascii="Calibri" w:hAnsi="Calibri" w:cs="Calibri"/>
-                <w:sz w:val="21"/>
-                <w:szCs w:val="21"/>
-                <w:highlight w:val="red"/>
-              </w:rPr>
-            </w:pPr>
-            <w:r>
-              <w:rPr>
-                <w:rFonts w:ascii="Calibri" w:hAnsi="Calibri" w:cs="Calibri"/>
-                <w:sz w:val="21"/>
-                <w:szCs w:val="21"/>
-                <w:highlight w:val="red"/>
-              </w:rPr>
-              <w:lastRenderedPageBreak/>
-              <w:t>NOT STARTED</w:t>
+            <w:r>
+              <w:rPr>
+                <w:rFonts w:ascii="Calibri" w:hAnsi="Calibri" w:cs="Calibri"/>
+                <w:sz w:val="21"/>
+                <w:szCs w:val="21"/>
+                <w:highlight w:val="yellow"/>
+              </w:rPr>
+              <w:t>between wire</w:t>
+            </w:r>
+          </w:p>
+          <w:p>
+            <w:pPr>
+              <w:pStyle w:val="ListParagraph"/>
+              <w:numPr>
+                <w:ilvl w:val="0"/>
+                <w:numId w:val="7"/>
+              </w:numPr>
+              <w:rPr>
+                <w:rFonts w:ascii="Calibri" w:hAnsi="Calibri" w:cs="Calibri"/>
+                <w:sz w:val="21"/>
+                <w:szCs w:val="21"/>
+                <w:highlight w:val="yellow"/>
+              </w:rPr>
+            </w:pPr>
+            <w:r>
+              <w:rPr>
+                <w:rFonts w:ascii="Calibri" w:hAnsi="Calibri" w:cs="Calibri"/>
+                <w:sz w:val="21"/>
+                <w:szCs w:val="21"/>
+                <w:highlight w:val="yellow"/>
+              </w:rPr>
+              <w:t>fixed checkpoint too high up</w:t>
             </w:r>
           </w:p>
         </w:tc>
@@ -4645,26 +5022,25 @@
       <w:tr>
         <w:tc>
           <w:tcPr>
-            <w:tcW w:w="1870" w:type="dxa"/>
-          </w:tcPr>
-          <w:p>
-            <w:pPr>
-              <w:rPr>
-                <w:rFonts w:ascii="Calibri" w:hAnsi="Calibri" w:cs="Calibri"/>
-              </w:rPr>
-            </w:pPr>
-            <w:r>
-              <w:rPr>
-                <w:rFonts w:ascii="Calibri" w:hAnsi="Calibri" w:cs="Calibri"/>
-              </w:rPr>
-              <w:lastRenderedPageBreak/>
+            <w:tcW w:w="1816" w:type="dxa"/>
+          </w:tcPr>
+          <w:p>
+            <w:pPr>
+              <w:rPr>
+                <w:rFonts w:ascii="Calibri" w:hAnsi="Calibri" w:cs="Calibri"/>
+              </w:rPr>
+            </w:pPr>
+            <w:r>
+              <w:rPr>
+                <w:rFonts w:ascii="Calibri" w:hAnsi="Calibri" w:cs="Calibri"/>
+              </w:rPr>
               <w:t>2/29</w:t>
             </w:r>
           </w:p>
         </w:tc>
         <w:tc>
           <w:tcPr>
-            <w:tcW w:w="1870" w:type="dxa"/>
+            <w:tcW w:w="1808" w:type="dxa"/>
           </w:tcPr>
           <w:p>
             <w:pPr>
@@ -4682,7 +5058,7 @@
         </w:tc>
         <w:tc>
           <w:tcPr>
-            <w:tcW w:w="1870" w:type="dxa"/>
+            <w:tcW w:w="1534" w:type="dxa"/>
           </w:tcPr>
           <w:p>
             <w:pPr>
@@ -4704,21 +5080,21 @@
         </w:tc>
         <w:tc>
           <w:tcPr>
-            <w:tcW w:w="1870" w:type="dxa"/>
-          </w:tcPr>
-          <w:p>
-            <w:pPr>
-              <w:rPr>
-                <w:rFonts w:ascii="Calibri" w:hAnsi="Calibri" w:cs="Calibri"/>
-                <w:sz w:val="21"/>
-                <w:szCs w:val="21"/>
-              </w:rPr>
-            </w:pPr>
-          </w:p>
-        </w:tc>
-        <w:tc>
-          <w:tcPr>
-            <w:tcW w:w="1870" w:type="dxa"/>
+            <w:tcW w:w="1636" w:type="dxa"/>
+          </w:tcPr>
+          <w:p>
+            <w:pPr>
+              <w:rPr>
+                <w:rFonts w:ascii="Calibri" w:hAnsi="Calibri" w:cs="Calibri"/>
+                <w:sz w:val="21"/>
+                <w:szCs w:val="21"/>
+              </w:rPr>
+            </w:pPr>
+          </w:p>
+        </w:tc>
+        <w:tc>
+          <w:tcPr>
+            <w:tcW w:w="2556" w:type="dxa"/>
           </w:tcPr>
           <w:p>
             <w:pPr>
@@ -4734,7 +5110,7 @@
       <w:tr>
         <w:tc>
           <w:tcPr>
-            <w:tcW w:w="1870" w:type="dxa"/>
+            <w:tcW w:w="1816" w:type="dxa"/>
           </w:tcPr>
           <w:p>
             <w:pPr>
@@ -4752,7 +5128,7 @@
         </w:tc>
         <w:tc>
           <w:tcPr>
-            <w:tcW w:w="1870" w:type="dxa"/>
+            <w:tcW w:w="1808" w:type="dxa"/>
           </w:tcPr>
           <w:p>
             <w:pPr>
@@ -4770,7 +5146,7 @@
         </w:tc>
         <w:tc>
           <w:tcPr>
-            <w:tcW w:w="1870" w:type="dxa"/>
+            <w:tcW w:w="1534" w:type="dxa"/>
           </w:tcPr>
           <w:p>
             <w:pPr>
@@ -4792,7 +5168,7 @@
         </w:tc>
         <w:tc>
           <w:tcPr>
-            <w:tcW w:w="1870" w:type="dxa"/>
+            <w:tcW w:w="1636" w:type="dxa"/>
           </w:tcPr>
           <w:p>
             <w:pPr>
@@ -4824,7 +5200,16 @@
                 <w:sz w:val="21"/>
                 <w:szCs w:val="21"/>
               </w:rPr>
-              <w:t>which the player must select the correct response</w:t>
+              <w:t xml:space="preserve">which the player must select the correct </w:t>
+            </w:r>
+            <w:r>
+              <w:rPr>
+                <w:rFonts w:ascii="Calibri" w:hAnsi="Calibri" w:cs="Calibri"/>
+                <w:sz w:val="21"/>
+                <w:szCs w:val="21"/>
+              </w:rPr>
+              <w:lastRenderedPageBreak/>
+              <w:t>response</w:t>
             </w:r>
             <w:r>
               <w:rPr>
@@ -4838,7 +5223,7 @@
         </w:tc>
         <w:tc>
           <w:tcPr>
-            <w:tcW w:w="1870" w:type="dxa"/>
+            <w:tcW w:w="2556" w:type="dxa"/>
           </w:tcPr>
           <w:p>
             <w:pPr>
@@ -4854,7 +5239,7 @@
       <w:tr>
         <w:tc>
           <w:tcPr>
-            <w:tcW w:w="1870" w:type="dxa"/>
+            <w:tcW w:w="1816" w:type="dxa"/>
           </w:tcPr>
           <w:p>
             <w:pPr>
@@ -4872,7 +5257,7 @@
         </w:tc>
         <w:tc>
           <w:tcPr>
-            <w:tcW w:w="1870" w:type="dxa"/>
+            <w:tcW w:w="1808" w:type="dxa"/>
           </w:tcPr>
           <w:p>
             <w:pPr>
@@ -4896,7 +5281,7 @@
         </w:tc>
         <w:tc>
           <w:tcPr>
-            <w:tcW w:w="1870" w:type="dxa"/>
+            <w:tcW w:w="1534" w:type="dxa"/>
           </w:tcPr>
           <w:p>
             <w:pPr>
@@ -4926,7 +5311,7 @@
         </w:tc>
         <w:tc>
           <w:tcPr>
-            <w:tcW w:w="1870" w:type="dxa"/>
+            <w:tcW w:w="1636" w:type="dxa"/>
           </w:tcPr>
           <w:p>
             <w:pPr>
@@ -5006,7 +5391,7 @@
         </w:tc>
         <w:tc>
           <w:tcPr>
-            <w:tcW w:w="1870" w:type="dxa"/>
+            <w:tcW w:w="2556" w:type="dxa"/>
           </w:tcPr>
           <w:p>
             <w:pPr>
@@ -5022,7 +5407,7 @@
       <w:tr>
         <w:tc>
           <w:tcPr>
-            <w:tcW w:w="1870" w:type="dxa"/>
+            <w:tcW w:w="1816" w:type="dxa"/>
           </w:tcPr>
           <w:p>
             <w:pPr>
@@ -5040,7 +5425,7 @@
         </w:tc>
         <w:tc>
           <w:tcPr>
-            <w:tcW w:w="1870" w:type="dxa"/>
+            <w:tcW w:w="1808" w:type="dxa"/>
           </w:tcPr>
           <w:p>
             <w:pPr>
@@ -5058,7 +5443,7 @@
         </w:tc>
         <w:tc>
           <w:tcPr>
-            <w:tcW w:w="1870" w:type="dxa"/>
+            <w:tcW w:w="1534" w:type="dxa"/>
           </w:tcPr>
           <w:p>
             <w:pPr>
@@ -5088,7 +5473,7 @@
         </w:tc>
         <w:tc>
           <w:tcPr>
-            <w:tcW w:w="1870" w:type="dxa"/>
+            <w:tcW w:w="1636" w:type="dxa"/>
           </w:tcPr>
           <w:p>
             <w:pPr>
@@ -5118,7 +5503,7 @@
         </w:tc>
         <w:tc>
           <w:tcPr>
-            <w:tcW w:w="1870" w:type="dxa"/>
+            <w:tcW w:w="2556" w:type="dxa"/>
           </w:tcPr>
           <w:p>
             <w:pPr>
@@ -5134,7 +5519,7 @@
       <w:tr>
         <w:tc>
           <w:tcPr>
-            <w:tcW w:w="1870" w:type="dxa"/>
+            <w:tcW w:w="1816" w:type="dxa"/>
           </w:tcPr>
           <w:p>
             <w:pPr>
@@ -5164,7 +5549,7 @@
         </w:tc>
         <w:tc>
           <w:tcPr>
-            <w:tcW w:w="1870" w:type="dxa"/>
+            <w:tcW w:w="1808" w:type="dxa"/>
           </w:tcPr>
           <w:p>
             <w:pPr>
@@ -5182,7 +5567,7 @@
         </w:tc>
         <w:tc>
           <w:tcPr>
-            <w:tcW w:w="1870" w:type="dxa"/>
+            <w:tcW w:w="1534" w:type="dxa"/>
           </w:tcPr>
           <w:p>
             <w:pPr>
@@ -5204,7 +5589,7 @@
         </w:tc>
         <w:tc>
           <w:tcPr>
-            <w:tcW w:w="1870" w:type="dxa"/>
+            <w:tcW w:w="1636" w:type="dxa"/>
           </w:tcPr>
           <w:p>
             <w:pPr>
@@ -5234,7 +5619,7 @@
         </w:tc>
         <w:tc>
           <w:tcPr>
-            <w:tcW w:w="1870" w:type="dxa"/>
+            <w:tcW w:w="2556" w:type="dxa"/>
           </w:tcPr>
           <w:p>
             <w:pPr>
@@ -5250,7 +5635,7 @@
       <w:tr>
         <w:tc>
           <w:tcPr>
-            <w:tcW w:w="1870" w:type="dxa"/>
+            <w:tcW w:w="1816" w:type="dxa"/>
           </w:tcPr>
           <w:p>
             <w:pPr>
@@ -5268,7 +5653,7 @@
         </w:tc>
         <w:tc>
           <w:tcPr>
-            <w:tcW w:w="1870" w:type="dxa"/>
+            <w:tcW w:w="1808" w:type="dxa"/>
           </w:tcPr>
           <w:p>
             <w:pPr>
@@ -5286,7 +5671,7 @@
         </w:tc>
         <w:tc>
           <w:tcPr>
-            <w:tcW w:w="1870" w:type="dxa"/>
+            <w:tcW w:w="1534" w:type="dxa"/>
           </w:tcPr>
           <w:p>
             <w:pPr>
@@ -5308,7 +5693,7 @@
         </w:tc>
         <w:tc>
           <w:tcPr>
-            <w:tcW w:w="1870" w:type="dxa"/>
+            <w:tcW w:w="1636" w:type="dxa"/>
           </w:tcPr>
           <w:p>
             <w:pPr>
@@ -5380,7 +5765,7 @@
         </w:tc>
         <w:tc>
           <w:tcPr>
-            <w:tcW w:w="1870" w:type="dxa"/>
+            <w:tcW w:w="2556" w:type="dxa"/>
           </w:tcPr>
           <w:p>
             <w:pPr>
@@ -5422,7 +5807,6 @@
           <w:b/>
           <w:bCs/>
         </w:rPr>
-        <w:lastRenderedPageBreak/>
         <w:br w:type="page"/>
       </w:r>
     </w:p>
@@ -5527,7 +5911,7 @@
         </w:rPr>
         <w:t xml:space="preserve">. Retrieved September 14, 2019 from </w:t>
       </w:r>
-      <w:hyperlink r:id="rId6" w:history="1">
+      <w:hyperlink r:id="rId7" w:history="1">
         <w:r>
           <w:rPr>
             <w:rStyle w:val="Hyperlink"/>
@@ -5569,7 +5953,7 @@
         </w:rPr>
         <w:t xml:space="preserve"> </w:t>
       </w:r>
-      <w:hyperlink r:id="rId7" w:anchor="definitions" w:history="1">
+      <w:hyperlink r:id="rId8" w:anchor="definitions" w:history="1">
         <w:r>
           <w:rPr>
             <w:rStyle w:val="Hyperlink"/>
@@ -5615,7 +5999,7 @@
         </w:rPr>
         <w:t xml:space="preserve">. 2016. Two-thirds of university students worry about finding a job, study reveals. Retrieved September 14, 2019 from </w:t>
       </w:r>
-      <w:hyperlink r:id="rId8" w:history="1">
+      <w:hyperlink r:id="rId9" w:history="1">
         <w:r>
           <w:rPr>
             <w:rFonts w:ascii="Calibri" w:eastAsia="Times New Roman" w:hAnsi="Calibri" w:cs="Calibri"/>
@@ -5659,7 +6043,7 @@
         </w:rPr>
         <w:t xml:space="preserve">Brandon M. Savage et al. 2017. Humor, Laughter, learning, and health! A brief review. Retrieved September 14, 2019 from </w:t>
       </w:r>
-      <w:hyperlink r:id="rId9" w:history="1">
+      <w:hyperlink r:id="rId10" w:history="1">
         <w:r>
           <w:rPr>
             <w:rStyle w:val="Hyperlink"/>
@@ -5698,7 +6082,7 @@
         </w:rPr>
         <w:t xml:space="preserve">Luther Elliot et al. 2015. More than Just a Game? Combat-Themed Gaming Among Recent Veterans with Posttraumatic Stress Disorder. Retrieved September 14, 2019 from </w:t>
       </w:r>
-      <w:hyperlink r:id="rId10" w:history="1">
+      <w:hyperlink r:id="rId11" w:history="1">
         <w:r>
           <w:rPr>
             <w:rStyle w:val="Hyperlink"/>
@@ -5748,7 +6132,7 @@
         </w:rPr>
         <w:t xml:space="preserve">[7] Unreal Games. 2019. Unreal Engine 4 Commercial Game Deployment Guidelines. Retrieved September 14, 2019 from </w:t>
       </w:r>
-      <w:hyperlink r:id="rId11" w:history="1">
+      <w:hyperlink r:id="rId12" w:history="1">
         <w:r>
           <w:rPr>
             <w:rStyle w:val="Hyperlink"/>
@@ -5779,7 +6163,7 @@
         </w:rPr>
         <w:t xml:space="preserve">[8] ufo3d.com. 2019. Top 5 Modeling Software for Unity. Retrieved September 14, 2019 from  </w:t>
       </w:r>
-      <w:hyperlink r:id="rId12" w:history="1">
+      <w:hyperlink r:id="rId13" w:history="1">
         <w:r>
           <w:rPr>
             <w:rFonts w:eastAsia="Times New Roman"/>
@@ -5817,7 +6201,7 @@
       <w:r>
         <w:t xml:space="preserve">Unity. 2019. Build Once, Deploy Anywhere. Retrieved September 14, 2019 from </w:t>
       </w:r>
-      <w:hyperlink r:id="rId13" w:history="1">
+      <w:hyperlink r:id="rId14" w:history="1">
         <w:r>
           <w:rPr>
             <w:rFonts w:eastAsia="Times New Roman"/>
@@ -5850,9 +6234,9 @@
 <file path=word/numbering.xml><?xml version="1.0" encoding="utf-8"?>
 <w:numbering xmlns:wpc="http://schemas.microsoft.com/office/word/2010/wordprocessingCanvas" xmlns:cx="http://schemas.microsoft.com/office/drawing/2014/chartex" xmlns:cx1="http://schemas.microsoft.com/office/drawing/2015/9/8/chartex" xmlns:cx2="http://schemas.microsoft.com/office/drawing/2015/10/21/chartex" xmlns:cx3="http://schemas.microsoft.com/office/drawing/2016/5/9/chartex" xmlns:cx4="http://schemas.microsoft.com/office/drawing/2016/5/10/chartex" xmlns:cx5="http://schemas.microsoft.com/office/drawing/2016/5/11/chartex" xmlns:cx6="http://schemas.microsoft.com/office/drawing/2016/5/12/chartex" xmlns:cx7="http://schemas.microsoft.com/office/drawing/2016/5/13/chartex" xmlns:cx8="http://schemas.microsoft.com/office/drawing/2016/5/14/chartex" xmlns:mc="http://schemas.openxmlformats.org/markup-compatibility/2006" xmlns:aink="http://schemas.microsoft.com/office/drawing/2016/ink" xmlns:am3d="http://schemas.microsoft.com/office/drawing/2017/model3d" xmlns:o="urn:schemas-microsoft-com:office:office" xmlns:r="http://schemas.openxmlformats.org/officeDocument/2006/relationships" xmlns:m="http://schemas.openxmlformats.org/officeDocument/2006/math" xmlns:v="urn:schemas-microsoft-com:vml" xmlns:wp14="http://schemas.microsoft.com/office/word/2010/wordprocessingDrawing" xmlns:wp="http://schemas.openxmlformats.org/drawingml/2006/wordprocessingDrawing" xmlns:w10="urn:schemas-microsoft-com:office:word" xmlns:w="http://schemas.openxmlformats.org/wordprocessingml/2006/main" xmlns:w14="http://schemas.microsoft.com/office/word/2010/wordml" xmlns:w15="http://schemas.microsoft.com/office/word/2012/wordml" xmlns:w16cid="http://schemas.microsoft.com/office/word/2016/wordml/cid" xmlns:w16se="http://schemas.microsoft.com/office/word/2015/wordml/symex" xmlns:wpg="http://schemas.microsoft.com/office/word/2010/wordprocessingGroup" xmlns:wpi="http://schemas.microsoft.com/office/word/2010/wordprocessingInk" xmlns:wne="http://schemas.microsoft.com/office/word/2006/wordml" xmlns:wps="http://schemas.microsoft.com/office/word/2010/wordprocessingShape" mc:Ignorable="w14 w15 w16se w16cid wp14">
   <w:abstractNum w:abstractNumId="0" w15:restartNumberingAfterBreak="0">
-    <w:nsid w:val="13972F9A"/>
+    <w:nsid w:val="0A6028F9"/>
     <w:multiLevelType w:val="hybridMultilevel"/>
-    <w:tmpl w:val="CCB6EDEA"/>
+    <w:tmpl w:val="3508DFE8"/>
     <w:lvl w:ilvl="0" w:tplc="04090001">
       <w:start w:val="1"/>
       <w:numFmt w:val="bullet"/>
@@ -5874,7 +6258,7 @@
         <w:ind w:left="1440" w:hanging="360"/>
       </w:pPr>
       <w:rPr>
-        <w:rFonts w:ascii="Courier New" w:hAnsi="Courier New" w:cs="Courier New" w:hint="default"/>
+        <w:rFonts w:ascii="Courier New" w:hAnsi="Courier New" w:hint="default"/>
       </w:rPr>
     </w:lvl>
     <w:lvl w:ilvl="2" w:tplc="04090005" w:tentative="1">
@@ -5910,7 +6294,7 @@
         <w:ind w:left="3600" w:hanging="360"/>
       </w:pPr>
       <w:rPr>
-        <w:rFonts w:ascii="Courier New" w:hAnsi="Courier New" w:cs="Courier New" w:hint="default"/>
+        <w:rFonts w:ascii="Courier New" w:hAnsi="Courier New" w:hint="default"/>
       </w:rPr>
     </w:lvl>
     <w:lvl w:ilvl="5" w:tplc="04090005" w:tentative="1">
@@ -5946,7 +6330,7 @@
         <w:ind w:left="5760" w:hanging="360"/>
       </w:pPr>
       <w:rPr>
-        <w:rFonts w:ascii="Courier New" w:hAnsi="Courier New" w:cs="Courier New" w:hint="default"/>
+        <w:rFonts w:ascii="Courier New" w:hAnsi="Courier New" w:hint="default"/>
       </w:rPr>
     </w:lvl>
     <w:lvl w:ilvl="8" w:tplc="04090005" w:tentative="1">
@@ -5963,9 +6347,9 @@
     </w:lvl>
   </w:abstractNum>
   <w:abstractNum w:abstractNumId="1" w15:restartNumberingAfterBreak="0">
-    <w:nsid w:val="1969779B"/>
+    <w:nsid w:val="13972F9A"/>
     <w:multiLevelType w:val="hybridMultilevel"/>
-    <w:tmpl w:val="B0424D52"/>
+    <w:tmpl w:val="CCB6EDEA"/>
     <w:lvl w:ilvl="0" w:tplc="04090001">
       <w:start w:val="1"/>
       <w:numFmt w:val="bullet"/>
@@ -6076,9 +6460,9 @@
     </w:lvl>
   </w:abstractNum>
   <w:abstractNum w:abstractNumId="2" w15:restartNumberingAfterBreak="0">
-    <w:nsid w:val="65205333"/>
+    <w:nsid w:val="1969779B"/>
     <w:multiLevelType w:val="hybridMultilevel"/>
-    <w:tmpl w:val="02A85246"/>
+    <w:tmpl w:val="B0424D52"/>
     <w:lvl w:ilvl="0" w:tplc="04090001">
       <w:start w:val="1"/>
       <w:numFmt w:val="bullet"/>
@@ -6189,16 +6573,240 @@
     </w:lvl>
   </w:abstractNum>
   <w:abstractNum w:abstractNumId="3" w15:restartNumberingAfterBreak="0">
-    <w:nsid w:val="7B7451BC"/>
+    <w:nsid w:val="20465C96"/>
     <w:multiLevelType w:val="hybridMultilevel"/>
-    <w:tmpl w:val="40542014"/>
+    <w:tmpl w:val="5E90456A"/>
+    <w:lvl w:ilvl="0" w:tplc="63B4834C">
+      <w:numFmt w:val="bullet"/>
+      <w:lvlText w:val="-"/>
+      <w:lvlJc w:val="left"/>
+      <w:pPr>
+        <w:ind w:left="720" w:hanging="360"/>
+      </w:pPr>
+      <w:rPr>
+        <w:rFonts w:ascii="Calibri" w:eastAsiaTheme="minorHAnsi" w:hAnsi="Calibri" w:cs="Calibri" w:hint="default"/>
+      </w:rPr>
+    </w:lvl>
+    <w:lvl w:ilvl="1" w:tplc="04090003" w:tentative="1">
+      <w:start w:val="1"/>
+      <w:numFmt w:val="bullet"/>
+      <w:lvlText w:val="o"/>
+      <w:lvlJc w:val="left"/>
+      <w:pPr>
+        <w:ind w:left="1440" w:hanging="360"/>
+      </w:pPr>
+      <w:rPr>
+        <w:rFonts w:ascii="Courier New" w:hAnsi="Courier New" w:hint="default"/>
+      </w:rPr>
+    </w:lvl>
+    <w:lvl w:ilvl="2" w:tplc="04090005" w:tentative="1">
+      <w:start w:val="1"/>
+      <w:numFmt w:val="bullet"/>
+      <w:lvlText w:val=""/>
+      <w:lvlJc w:val="left"/>
+      <w:pPr>
+        <w:ind w:left="2160" w:hanging="360"/>
+      </w:pPr>
+      <w:rPr>
+        <w:rFonts w:ascii="Wingdings" w:hAnsi="Wingdings" w:hint="default"/>
+      </w:rPr>
+    </w:lvl>
+    <w:lvl w:ilvl="3" w:tplc="04090001" w:tentative="1">
+      <w:start w:val="1"/>
+      <w:numFmt w:val="bullet"/>
+      <w:lvlText w:val=""/>
+      <w:lvlJc w:val="left"/>
+      <w:pPr>
+        <w:ind w:left="2880" w:hanging="360"/>
+      </w:pPr>
+      <w:rPr>
+        <w:rFonts w:ascii="Symbol" w:hAnsi="Symbol" w:hint="default"/>
+      </w:rPr>
+    </w:lvl>
+    <w:lvl w:ilvl="4" w:tplc="04090003" w:tentative="1">
+      <w:start w:val="1"/>
+      <w:numFmt w:val="bullet"/>
+      <w:lvlText w:val="o"/>
+      <w:lvlJc w:val="left"/>
+      <w:pPr>
+        <w:ind w:left="3600" w:hanging="360"/>
+      </w:pPr>
+      <w:rPr>
+        <w:rFonts w:ascii="Courier New" w:hAnsi="Courier New" w:hint="default"/>
+      </w:rPr>
+    </w:lvl>
+    <w:lvl w:ilvl="5" w:tplc="04090005" w:tentative="1">
+      <w:start w:val="1"/>
+      <w:numFmt w:val="bullet"/>
+      <w:lvlText w:val=""/>
+      <w:lvlJc w:val="left"/>
+      <w:pPr>
+        <w:ind w:left="4320" w:hanging="360"/>
+      </w:pPr>
+      <w:rPr>
+        <w:rFonts w:ascii="Wingdings" w:hAnsi="Wingdings" w:hint="default"/>
+      </w:rPr>
+    </w:lvl>
+    <w:lvl w:ilvl="6" w:tplc="04090001" w:tentative="1">
+      <w:start w:val="1"/>
+      <w:numFmt w:val="bullet"/>
+      <w:lvlText w:val=""/>
+      <w:lvlJc w:val="left"/>
+      <w:pPr>
+        <w:ind w:left="5040" w:hanging="360"/>
+      </w:pPr>
+      <w:rPr>
+        <w:rFonts w:ascii="Symbol" w:hAnsi="Symbol" w:hint="default"/>
+      </w:rPr>
+    </w:lvl>
+    <w:lvl w:ilvl="7" w:tplc="04090003" w:tentative="1">
+      <w:start w:val="1"/>
+      <w:numFmt w:val="bullet"/>
+      <w:lvlText w:val="o"/>
+      <w:lvlJc w:val="left"/>
+      <w:pPr>
+        <w:ind w:left="5760" w:hanging="360"/>
+      </w:pPr>
+      <w:rPr>
+        <w:rFonts w:ascii="Courier New" w:hAnsi="Courier New" w:hint="default"/>
+      </w:rPr>
+    </w:lvl>
+    <w:lvl w:ilvl="8" w:tplc="04090005" w:tentative="1">
+      <w:start w:val="1"/>
+      <w:numFmt w:val="bullet"/>
+      <w:lvlText w:val=""/>
+      <w:lvlJc w:val="left"/>
+      <w:pPr>
+        <w:ind w:left="6480" w:hanging="360"/>
+      </w:pPr>
+      <w:rPr>
+        <w:rFonts w:ascii="Wingdings" w:hAnsi="Wingdings" w:hint="default"/>
+      </w:rPr>
+    </w:lvl>
+  </w:abstractNum>
+  <w:abstractNum w:abstractNumId="4" w15:restartNumberingAfterBreak="0">
+    <w:nsid w:val="31985BB7"/>
+    <w:multiLevelType w:val="hybridMultilevel"/>
+    <w:tmpl w:val="78942ED6"/>
+    <w:lvl w:ilvl="0" w:tplc="63B4834C">
+      <w:numFmt w:val="bullet"/>
+      <w:lvlText w:val="-"/>
+      <w:lvlJc w:val="left"/>
+      <w:pPr>
+        <w:ind w:left="720" w:hanging="360"/>
+      </w:pPr>
+      <w:rPr>
+        <w:rFonts w:ascii="Calibri" w:eastAsiaTheme="minorHAnsi" w:hAnsi="Calibri" w:cs="Calibri" w:hint="default"/>
+      </w:rPr>
+    </w:lvl>
+    <w:lvl w:ilvl="1" w:tplc="04090003" w:tentative="1">
+      <w:start w:val="1"/>
+      <w:numFmt w:val="bullet"/>
+      <w:lvlText w:val="o"/>
+      <w:lvlJc w:val="left"/>
+      <w:pPr>
+        <w:ind w:left="1440" w:hanging="360"/>
+      </w:pPr>
+      <w:rPr>
+        <w:rFonts w:ascii="Courier New" w:hAnsi="Courier New" w:hint="default"/>
+      </w:rPr>
+    </w:lvl>
+    <w:lvl w:ilvl="2" w:tplc="04090005" w:tentative="1">
+      <w:start w:val="1"/>
+      <w:numFmt w:val="bullet"/>
+      <w:lvlText w:val=""/>
+      <w:lvlJc w:val="left"/>
+      <w:pPr>
+        <w:ind w:left="2160" w:hanging="360"/>
+      </w:pPr>
+      <w:rPr>
+        <w:rFonts w:ascii="Wingdings" w:hAnsi="Wingdings" w:hint="default"/>
+      </w:rPr>
+    </w:lvl>
+    <w:lvl w:ilvl="3" w:tplc="04090001" w:tentative="1">
+      <w:start w:val="1"/>
+      <w:numFmt w:val="bullet"/>
+      <w:lvlText w:val=""/>
+      <w:lvlJc w:val="left"/>
+      <w:pPr>
+        <w:ind w:left="2880" w:hanging="360"/>
+      </w:pPr>
+      <w:rPr>
+        <w:rFonts w:ascii="Symbol" w:hAnsi="Symbol" w:hint="default"/>
+      </w:rPr>
+    </w:lvl>
+    <w:lvl w:ilvl="4" w:tplc="04090003" w:tentative="1">
+      <w:start w:val="1"/>
+      <w:numFmt w:val="bullet"/>
+      <w:lvlText w:val="o"/>
+      <w:lvlJc w:val="left"/>
+      <w:pPr>
+        <w:ind w:left="3600" w:hanging="360"/>
+      </w:pPr>
+      <w:rPr>
+        <w:rFonts w:ascii="Courier New" w:hAnsi="Courier New" w:hint="default"/>
+      </w:rPr>
+    </w:lvl>
+    <w:lvl w:ilvl="5" w:tplc="04090005" w:tentative="1">
+      <w:start w:val="1"/>
+      <w:numFmt w:val="bullet"/>
+      <w:lvlText w:val=""/>
+      <w:lvlJc w:val="left"/>
+      <w:pPr>
+        <w:ind w:left="4320" w:hanging="360"/>
+      </w:pPr>
+      <w:rPr>
+        <w:rFonts w:ascii="Wingdings" w:hAnsi="Wingdings" w:hint="default"/>
+      </w:rPr>
+    </w:lvl>
+    <w:lvl w:ilvl="6" w:tplc="04090001" w:tentative="1">
+      <w:start w:val="1"/>
+      <w:numFmt w:val="bullet"/>
+      <w:lvlText w:val=""/>
+      <w:lvlJc w:val="left"/>
+      <w:pPr>
+        <w:ind w:left="5040" w:hanging="360"/>
+      </w:pPr>
+      <w:rPr>
+        <w:rFonts w:ascii="Symbol" w:hAnsi="Symbol" w:hint="default"/>
+      </w:rPr>
+    </w:lvl>
+    <w:lvl w:ilvl="7" w:tplc="04090003" w:tentative="1">
+      <w:start w:val="1"/>
+      <w:numFmt w:val="bullet"/>
+      <w:lvlText w:val="o"/>
+      <w:lvlJc w:val="left"/>
+      <w:pPr>
+        <w:ind w:left="5760" w:hanging="360"/>
+      </w:pPr>
+      <w:rPr>
+        <w:rFonts w:ascii="Courier New" w:hAnsi="Courier New" w:hint="default"/>
+      </w:rPr>
+    </w:lvl>
+    <w:lvl w:ilvl="8" w:tplc="04090005" w:tentative="1">
+      <w:start w:val="1"/>
+      <w:numFmt w:val="bullet"/>
+      <w:lvlText w:val=""/>
+      <w:lvlJc w:val="left"/>
+      <w:pPr>
+        <w:ind w:left="6480" w:hanging="360"/>
+      </w:pPr>
+      <w:rPr>
+        <w:rFonts w:ascii="Wingdings" w:hAnsi="Wingdings" w:hint="default"/>
+      </w:rPr>
+    </w:lvl>
+  </w:abstractNum>
+  <w:abstractNum w:abstractNumId="5" w15:restartNumberingAfterBreak="0">
+    <w:nsid w:val="65205333"/>
+    <w:multiLevelType w:val="hybridMultilevel"/>
+    <w:tmpl w:val="02A85246"/>
     <w:lvl w:ilvl="0" w:tplc="04090001">
       <w:start w:val="1"/>
       <w:numFmt w:val="bullet"/>
       <w:lvlText w:val=""/>
       <w:lvlJc w:val="left"/>
       <w:pPr>
-        <w:ind w:left="1080" w:hanging="360"/>
+        <w:ind w:left="720" w:hanging="360"/>
       </w:pPr>
       <w:rPr>
         <w:rFonts w:ascii="Symbol" w:hAnsi="Symbol" w:hint="default"/>
@@ -6210,7 +6818,7 @@
       <w:lvlText w:val="o"/>
       <w:lvlJc w:val="left"/>
       <w:pPr>
-        <w:ind w:left="1800" w:hanging="360"/>
+        <w:ind w:left="1440" w:hanging="360"/>
       </w:pPr>
       <w:rPr>
         <w:rFonts w:ascii="Courier New" w:hAnsi="Courier New" w:cs="Courier New" w:hint="default"/>
@@ -6222,7 +6830,7 @@
       <w:lvlText w:val=""/>
       <w:lvlJc w:val="left"/>
       <w:pPr>
-        <w:ind w:left="2520" w:hanging="360"/>
+        <w:ind w:left="2160" w:hanging="360"/>
       </w:pPr>
       <w:rPr>
         <w:rFonts w:ascii="Wingdings" w:hAnsi="Wingdings" w:hint="default"/>
@@ -6234,7 +6842,7 @@
       <w:lvlText w:val=""/>
       <w:lvlJc w:val="left"/>
       <w:pPr>
-        <w:ind w:left="3240" w:hanging="360"/>
+        <w:ind w:left="2880" w:hanging="360"/>
       </w:pPr>
       <w:rPr>
         <w:rFonts w:ascii="Symbol" w:hAnsi="Symbol" w:hint="default"/>
@@ -6246,7 +6854,7 @@
       <w:lvlText w:val="o"/>
       <w:lvlJc w:val="left"/>
       <w:pPr>
-        <w:ind w:left="3960" w:hanging="360"/>
+        <w:ind w:left="3600" w:hanging="360"/>
       </w:pPr>
       <w:rPr>
         <w:rFonts w:ascii="Courier New" w:hAnsi="Courier New" w:cs="Courier New" w:hint="default"/>
@@ -6258,7 +6866,7 @@
       <w:lvlText w:val=""/>
       <w:lvlJc w:val="left"/>
       <w:pPr>
-        <w:ind w:left="4680" w:hanging="360"/>
+        <w:ind w:left="4320" w:hanging="360"/>
       </w:pPr>
       <w:rPr>
         <w:rFonts w:ascii="Wingdings" w:hAnsi="Wingdings" w:hint="default"/>
@@ -6270,7 +6878,7 @@
       <w:lvlText w:val=""/>
       <w:lvlJc w:val="left"/>
       <w:pPr>
-        <w:ind w:left="5400" w:hanging="360"/>
+        <w:ind w:left="5040" w:hanging="360"/>
       </w:pPr>
       <w:rPr>
         <w:rFonts w:ascii="Symbol" w:hAnsi="Symbol" w:hint="default"/>
@@ -6282,7 +6890,7 @@
       <w:lvlText w:val="o"/>
       <w:lvlJc w:val="left"/>
       <w:pPr>
-        <w:ind w:left="6120" w:hanging="360"/>
+        <w:ind w:left="5760" w:hanging="360"/>
       </w:pPr>
       <w:rPr>
         <w:rFonts w:ascii="Courier New" w:hAnsi="Courier New" w:cs="Courier New" w:hint="default"/>
@@ -6294,6 +6902,119 @@
       <w:lvlText w:val=""/>
       <w:lvlJc w:val="left"/>
       <w:pPr>
+        <w:ind w:left="6480" w:hanging="360"/>
+      </w:pPr>
+      <w:rPr>
+        <w:rFonts w:ascii="Wingdings" w:hAnsi="Wingdings" w:hint="default"/>
+      </w:rPr>
+    </w:lvl>
+  </w:abstractNum>
+  <w:abstractNum w:abstractNumId="6" w15:restartNumberingAfterBreak="0">
+    <w:nsid w:val="7B7451BC"/>
+    <w:multiLevelType w:val="hybridMultilevel"/>
+    <w:tmpl w:val="40542014"/>
+    <w:lvl w:ilvl="0" w:tplc="04090001">
+      <w:start w:val="1"/>
+      <w:numFmt w:val="bullet"/>
+      <w:lvlText w:val=""/>
+      <w:lvlJc w:val="left"/>
+      <w:pPr>
+        <w:ind w:left="1080" w:hanging="360"/>
+      </w:pPr>
+      <w:rPr>
+        <w:rFonts w:ascii="Symbol" w:hAnsi="Symbol" w:hint="default"/>
+      </w:rPr>
+    </w:lvl>
+    <w:lvl w:ilvl="1" w:tplc="04090003" w:tentative="1">
+      <w:start w:val="1"/>
+      <w:numFmt w:val="bullet"/>
+      <w:lvlText w:val="o"/>
+      <w:lvlJc w:val="left"/>
+      <w:pPr>
+        <w:ind w:left="1800" w:hanging="360"/>
+      </w:pPr>
+      <w:rPr>
+        <w:rFonts w:ascii="Courier New" w:hAnsi="Courier New" w:cs="Courier New" w:hint="default"/>
+      </w:rPr>
+    </w:lvl>
+    <w:lvl w:ilvl="2" w:tplc="04090005" w:tentative="1">
+      <w:start w:val="1"/>
+      <w:numFmt w:val="bullet"/>
+      <w:lvlText w:val=""/>
+      <w:lvlJc w:val="left"/>
+      <w:pPr>
+        <w:ind w:left="2520" w:hanging="360"/>
+      </w:pPr>
+      <w:rPr>
+        <w:rFonts w:ascii="Wingdings" w:hAnsi="Wingdings" w:hint="default"/>
+      </w:rPr>
+    </w:lvl>
+    <w:lvl w:ilvl="3" w:tplc="04090001" w:tentative="1">
+      <w:start w:val="1"/>
+      <w:numFmt w:val="bullet"/>
+      <w:lvlText w:val=""/>
+      <w:lvlJc w:val="left"/>
+      <w:pPr>
+        <w:ind w:left="3240" w:hanging="360"/>
+      </w:pPr>
+      <w:rPr>
+        <w:rFonts w:ascii="Symbol" w:hAnsi="Symbol" w:hint="default"/>
+      </w:rPr>
+    </w:lvl>
+    <w:lvl w:ilvl="4" w:tplc="04090003" w:tentative="1">
+      <w:start w:val="1"/>
+      <w:numFmt w:val="bullet"/>
+      <w:lvlText w:val="o"/>
+      <w:lvlJc w:val="left"/>
+      <w:pPr>
+        <w:ind w:left="3960" w:hanging="360"/>
+      </w:pPr>
+      <w:rPr>
+        <w:rFonts w:ascii="Courier New" w:hAnsi="Courier New" w:cs="Courier New" w:hint="default"/>
+      </w:rPr>
+    </w:lvl>
+    <w:lvl w:ilvl="5" w:tplc="04090005" w:tentative="1">
+      <w:start w:val="1"/>
+      <w:numFmt w:val="bullet"/>
+      <w:lvlText w:val=""/>
+      <w:lvlJc w:val="left"/>
+      <w:pPr>
+        <w:ind w:left="4680" w:hanging="360"/>
+      </w:pPr>
+      <w:rPr>
+        <w:rFonts w:ascii="Wingdings" w:hAnsi="Wingdings" w:hint="default"/>
+      </w:rPr>
+    </w:lvl>
+    <w:lvl w:ilvl="6" w:tplc="04090001" w:tentative="1">
+      <w:start w:val="1"/>
+      <w:numFmt w:val="bullet"/>
+      <w:lvlText w:val=""/>
+      <w:lvlJc w:val="left"/>
+      <w:pPr>
+        <w:ind w:left="5400" w:hanging="360"/>
+      </w:pPr>
+      <w:rPr>
+        <w:rFonts w:ascii="Symbol" w:hAnsi="Symbol" w:hint="default"/>
+      </w:rPr>
+    </w:lvl>
+    <w:lvl w:ilvl="7" w:tplc="04090003" w:tentative="1">
+      <w:start w:val="1"/>
+      <w:numFmt w:val="bullet"/>
+      <w:lvlText w:val="o"/>
+      <w:lvlJc w:val="left"/>
+      <w:pPr>
+        <w:ind w:left="6120" w:hanging="360"/>
+      </w:pPr>
+      <w:rPr>
+        <w:rFonts w:ascii="Courier New" w:hAnsi="Courier New" w:cs="Courier New" w:hint="default"/>
+      </w:rPr>
+    </w:lvl>
+    <w:lvl w:ilvl="8" w:tplc="04090005" w:tentative="1">
+      <w:start w:val="1"/>
+      <w:numFmt w:val="bullet"/>
+      <w:lvlText w:val=""/>
+      <w:lvlJc w:val="left"/>
+      <w:pPr>
         <w:ind w:left="6840" w:hanging="360"/>
       </w:pPr>
       <w:rPr>
@@ -6302,15 +7023,24 @@
     </w:lvl>
   </w:abstractNum>
   <w:num w:numId="1">
+    <w:abstractNumId w:val="6"/>
+  </w:num>
+  <w:num w:numId="2">
+    <w:abstractNumId w:val="5"/>
+  </w:num>
+  <w:num w:numId="3">
+    <w:abstractNumId w:val="2"/>
+  </w:num>
+  <w:num w:numId="4">
+    <w:abstractNumId w:val="1"/>
+  </w:num>
+  <w:num w:numId="5">
     <w:abstractNumId w:val="3"/>
   </w:num>
-  <w:num w:numId="2">
-    <w:abstractNumId w:val="2"/>
+  <w:num w:numId="6">
+    <w:abstractNumId w:val="4"/>
   </w:num>
-  <w:num w:numId="3">
-    <w:abstractNumId w:val="1"/>
-  </w:num>
-  <w:num w:numId="4">
+  <w:num w:numId="7">
     <w:abstractNumId w:val="0"/>
   </w:num>
 </w:numbering>

</xml_diff>

<commit_message>
Closes #102. added torches
</commit_message>
<xml_diff>
--- a/Documents/skryspin_proposal_REVISED.docx
+++ b/Documents/skryspin_proposal_REVISED.docx
@@ -4603,15 +4603,15 @@
                 <w:rFonts w:ascii="Calibri" w:hAnsi="Calibri" w:cs="Calibri"/>
                 <w:sz w:val="21"/>
                 <w:szCs w:val="21"/>
-                <w:highlight w:val="yellow"/>
-              </w:rPr>
-            </w:pPr>
-            <w:r>
-              <w:rPr>
-                <w:rFonts w:ascii="Calibri" w:hAnsi="Calibri" w:cs="Calibri"/>
-                <w:sz w:val="21"/>
-                <w:szCs w:val="21"/>
-                <w:highlight w:val="yellow"/>
+                <w:highlight w:val="green"/>
+              </w:rPr>
+            </w:pPr>
+            <w:r>
+              <w:rPr>
+                <w:rFonts w:ascii="Calibri" w:hAnsi="Calibri" w:cs="Calibri"/>
+                <w:sz w:val="21"/>
+                <w:szCs w:val="21"/>
+                <w:highlight w:val="green"/>
               </w:rPr>
               <w:t>COMPLETE</w:t>
             </w:r>
@@ -4713,6 +4713,8 @@
               </w:rPr>
               <w:t>made scene less dark</w:t>
             </w:r>
+            <w:bookmarkStart w:id="0" w:name="_GoBack"/>
+            <w:bookmarkEnd w:id="0"/>
           </w:p>
           <w:p>
             <w:pPr>
@@ -4794,27 +4796,7 @@
                   <w:szCs w:val="21"/>
                   <w:highlight w:val="yellow"/>
                 </w:rPr>
-                <w:t>feedb</w:t>
-              </w:r>
-              <w:r>
-                <w:rPr>
-                  <w:rStyle w:val="Hyperlink"/>
-                  <w:rFonts w:ascii="Calibri" w:hAnsi="Calibri" w:cs="Calibri"/>
-                  <w:sz w:val="21"/>
-                  <w:szCs w:val="21"/>
-                  <w:highlight w:val="yellow"/>
-                </w:rPr>
-                <w:t>a</w:t>
-              </w:r>
-              <w:r>
-                <w:rPr>
-                  <w:rStyle w:val="Hyperlink"/>
-                  <w:rFonts w:ascii="Calibri" w:hAnsi="Calibri" w:cs="Calibri"/>
-                  <w:sz w:val="21"/>
-                  <w:szCs w:val="21"/>
-                  <w:highlight w:val="yellow"/>
-                </w:rPr>
-                <w:t>ck doc #2</w:t>
+                <w:t>feedback doc #2</w:t>
               </w:r>
             </w:hyperlink>
           </w:p>
@@ -4979,18 +4961,7 @@
                 <w:szCs w:val="21"/>
                 <w:highlight w:val="yellow"/>
               </w:rPr>
-              <w:t xml:space="preserve">widened gap </w:t>
-            </w:r>
-            <w:bookmarkStart w:id="0" w:name="_GoBack"/>
-            <w:bookmarkEnd w:id="0"/>
-            <w:r>
-              <w:rPr>
-                <w:rFonts w:ascii="Calibri" w:hAnsi="Calibri" w:cs="Calibri"/>
-                <w:sz w:val="21"/>
-                <w:szCs w:val="21"/>
-                <w:highlight w:val="yellow"/>
-              </w:rPr>
-              <w:t>between wire</w:t>
+              <w:t>widened gap between wire</w:t>
             </w:r>
           </w:p>
           <w:p>

</xml_diff>

<commit_message>
Started setting up boss scene
</commit_message>
<xml_diff>
--- a/Documents/skryspin_proposal_REVISED.docx
+++ b/Documents/skryspin_proposal_REVISED.docx
@@ -5102,6 +5102,7 @@
                 <w:rFonts w:ascii="Calibri" w:hAnsi="Calibri" w:cs="Calibri"/>
                 <w:sz w:val="21"/>
                 <w:szCs w:val="21"/>
+                <w:highlight w:val="red"/>
               </w:rPr>
             </w:pPr>
           </w:p>
@@ -5118,6 +5119,15 @@
                 <w:szCs w:val="21"/>
               </w:rPr>
             </w:pPr>
+            <w:r>
+              <w:rPr>
+                <w:rFonts w:ascii="Calibri" w:hAnsi="Calibri" w:cs="Calibri"/>
+                <w:sz w:val="21"/>
+                <w:szCs w:val="21"/>
+                <w:highlight w:val="red"/>
+              </w:rPr>
+              <w:t>NOT STARTED</w:t>
+            </w:r>
           </w:p>
         </w:tc>
       </w:tr>

</xml_diff>

<commit_message>
Started implementing question / answer system for Boss battle
</commit_message>
<xml_diff>
--- a/Documents/skryspin_proposal_REVISED.docx
+++ b/Documents/skryspin_proposal_REVISED.docx
@@ -5124,9 +5124,9 @@
                 <w:rFonts w:ascii="Calibri" w:hAnsi="Calibri" w:cs="Calibri"/>
                 <w:sz w:val="21"/>
                 <w:szCs w:val="21"/>
-                <w:highlight w:val="red"/>
-              </w:rPr>
-              <w:t>NOT STARTED</w:t>
+                <w:highlight w:val="green"/>
+              </w:rPr>
+              <w:t>STARTED</w:t>
             </w:r>
           </w:p>
         </w:tc>

</xml_diff>

<commit_message>
Fixed small boss bug
</commit_message>
<xml_diff>
--- a/Documents/skryspin_proposal_REVISED.docx
+++ b/Documents/skryspin_proposal_REVISED.docx
@@ -5271,18 +5271,18 @@
                 <w:rFonts w:ascii="Calibri" w:hAnsi="Calibri" w:cs="Calibri"/>
                 <w:sz w:val="21"/>
                 <w:szCs w:val="21"/>
-                <w:highlight w:val="yellow"/>
-              </w:rPr>
-            </w:pPr>
-            <w:r>
-              <w:rPr>
-                <w:rFonts w:ascii="Calibri" w:hAnsi="Calibri" w:cs="Calibri"/>
-                <w:sz w:val="21"/>
-                <w:szCs w:val="21"/>
-                <w:highlight w:val="yellow"/>
+                <w:highlight w:val="green"/>
+              </w:rPr>
+            </w:pPr>
+            <w:r>
+              <w:rPr>
+                <w:rFonts w:ascii="Calibri" w:hAnsi="Calibri" w:cs="Calibri"/>
+                <w:sz w:val="21"/>
+                <w:szCs w:val="21"/>
+                <w:highlight w:val="green"/>
               </w:rPr>
               <w:lastRenderedPageBreak/>
-              <w:t>IN PROGRESS</w:t>
+              <w:t>COMPLETED</w:t>
             </w:r>
           </w:p>
         </w:tc>
@@ -5591,13 +5591,17 @@
             <w:pPr>
               <w:rPr>
                 <w:rFonts w:ascii="Calibri" w:hAnsi="Calibri" w:cs="Calibri"/>
-                <w:sz w:val="21"/>
-                <w:szCs w:val="21"/>
-              </w:rPr>
-            </w:pPr>
-            <w:r>
-              <w:rPr>
-                <w:rFonts w:ascii="Calibri" w:hAnsi="Calibri" w:cs="Calibri"/>
+                <w:b/>
+                <w:bCs/>
+                <w:sz w:val="21"/>
+                <w:szCs w:val="21"/>
+              </w:rPr>
+            </w:pPr>
+            <w:r>
+              <w:rPr>
+                <w:rFonts w:ascii="Calibri" w:hAnsi="Calibri" w:cs="Calibri"/>
+                <w:b/>
+                <w:bCs/>
                 <w:sz w:val="21"/>
                 <w:szCs w:val="21"/>
               </w:rPr>
@@ -5606,6 +5610,8 @@
             <w:r>
               <w:rPr>
                 <w:rFonts w:ascii="Calibri" w:hAnsi="Calibri" w:cs="Calibri"/>
+                <w:b/>
+                <w:bCs/>
                 <w:sz w:val="21"/>
                 <w:szCs w:val="21"/>
               </w:rPr>

</xml_diff>

<commit_message>
Added save / load
</commit_message>
<xml_diff>
--- a/Documents/skryspin_proposal_REVISED.docx
+++ b/Documents/skryspin_proposal_REVISED.docx
@@ -5629,8 +5629,18 @@
                 <w:rFonts w:ascii="Calibri" w:hAnsi="Calibri" w:cs="Calibri"/>
                 <w:sz w:val="21"/>
                 <w:szCs w:val="21"/>
-              </w:rPr>
-            </w:pPr>
+                <w:highlight w:val="green"/>
+              </w:rPr>
+            </w:pPr>
+            <w:r>
+              <w:rPr>
+                <w:rFonts w:ascii="Calibri" w:hAnsi="Calibri" w:cs="Calibri"/>
+                <w:sz w:val="21"/>
+                <w:szCs w:val="21"/>
+                <w:highlight w:val="green"/>
+              </w:rPr>
+              <w:t>COMPLETE</w:t>
+            </w:r>
           </w:p>
         </w:tc>
       </w:tr>

</xml_diff>